<commit_message>
Created employee array and manager ROLE
</commit_message>
<xml_diff>
--- a/docs/SOFTWARE ENGINEERING PROBLEM SPECIFICATION TABLE.docx
+++ b/docs/SOFTWARE ENGINEERING PROBLEM SPECIFICATION TABLE.docx
@@ -115,14 +115,12 @@
                 <w:lang w:val="en-US"/>
               </w:rPr>
             </w:pPr>
-            <w:proofErr w:type="spellStart"/>
             <w:r>
               <w:rPr>
                 <w:lang w:val="en-US"/>
               </w:rPr>
               <w:t>GreenSQA</w:t>
             </w:r>
-            <w:proofErr w:type="spellEnd"/>
           </w:p>
         </w:tc>
       </w:tr>
@@ -188,19 +186,11 @@
                 <w:lang w:val="en-US"/>
               </w:rPr>
             </w:pPr>
-            <w:proofErr w:type="spellStart"/>
-            <w:r>
-              <w:rPr>
-                <w:lang w:val="en-US"/>
-              </w:rPr>
-              <w:t>GreenSQA</w:t>
-            </w:r>
-            <w:proofErr w:type="spellEnd"/>
-            <w:r>
-              <w:rPr>
-                <w:lang w:val="en-US"/>
-              </w:rPr>
-              <w:t xml:space="preserve"> employees</w:t>
+            <w:r>
+              <w:rPr>
+                <w:lang w:val="en-US"/>
+              </w:rPr>
+              <w:t>GreenSQA employees</w:t>
             </w:r>
             <w:r>
               <w:rPr>
@@ -696,21 +686,12 @@
                 <w:lang w:val="en-US"/>
               </w:rPr>
             </w:pPr>
-            <w:proofErr w:type="spellStart"/>
             <w:r>
               <w:rPr>
                 <w:rFonts w:ascii="Arial" w:eastAsia="Arial" w:hAnsi="Arial" w:cs="Arial"/>
                 <w:lang w:val="en-US"/>
               </w:rPr>
-              <w:t>GreenSQA</w:t>
-            </w:r>
-            <w:proofErr w:type="spellEnd"/>
-            <w:r>
-              <w:rPr>
-                <w:rFonts w:ascii="Arial" w:eastAsia="Arial" w:hAnsi="Arial" w:cs="Arial"/>
-                <w:lang w:val="en-US"/>
-              </w:rPr>
-              <w:t xml:space="preserve"> is a company focused on high-quality software assurance. There is a knowledge leak due to the frequent rotation and change of employees. To </w:t>
+              <w:t xml:space="preserve">GreenSQA is a company focused on high-quality software assurance. There is a knowledge leak due to the frequent rotation and change of employees. To </w:t>
             </w:r>
             <w:r>
               <w:rPr>
@@ -900,67 +881,35 @@
                 <w:rFonts w:ascii="Arial" w:eastAsia="Arial" w:hAnsi="Arial" w:cs="Arial"/>
                 <w:lang w:val="en-US"/>
               </w:rPr>
-              <w:t xml:space="preserve">Every project taken by </w:t>
-            </w:r>
-            <w:proofErr w:type="spellStart"/>
+              <w:t xml:space="preserve">Every project taken by GreenSQA is divided </w:t>
+            </w:r>
             <w:r>
               <w:rPr>
                 <w:rFonts w:ascii="Arial" w:eastAsia="Arial" w:hAnsi="Arial" w:cs="Arial"/>
                 <w:lang w:val="en-US"/>
               </w:rPr>
-              <w:t>GreenSQA</w:t>
-            </w:r>
-            <w:proofErr w:type="spellEnd"/>
+              <w:t>into</w:t>
+            </w:r>
             <w:r>
               <w:rPr>
                 <w:rFonts w:ascii="Arial" w:eastAsia="Arial" w:hAnsi="Arial" w:cs="Arial"/>
                 <w:lang w:val="en-US"/>
               </w:rPr>
-              <w:t xml:space="preserve"> is divided </w:t>
+              <w:t xml:space="preserve"> 6 phases and in each phase</w:t>
             </w:r>
             <w:r>
               <w:rPr>
                 <w:rFonts w:ascii="Arial" w:eastAsia="Arial" w:hAnsi="Arial" w:cs="Arial"/>
                 <w:lang w:val="en-US"/>
               </w:rPr>
-              <w:t>into</w:t>
+              <w:t>,</w:t>
             </w:r>
             <w:r>
               <w:rPr>
                 <w:rFonts w:ascii="Arial" w:eastAsia="Arial" w:hAnsi="Arial" w:cs="Arial"/>
                 <w:lang w:val="en-US"/>
               </w:rPr>
-              <w:t xml:space="preserve"> 6 phases and in each phase</w:t>
-            </w:r>
-            <w:r>
-              <w:rPr>
-                <w:rFonts w:ascii="Arial" w:eastAsia="Arial" w:hAnsi="Arial" w:cs="Arial"/>
-                <w:lang w:val="en-US"/>
-              </w:rPr>
-              <w:t>,</w:t>
-            </w:r>
-            <w:r>
-              <w:rPr>
-                <w:rFonts w:ascii="Arial" w:eastAsia="Arial" w:hAnsi="Arial" w:cs="Arial"/>
-                <w:lang w:val="en-US"/>
-              </w:rPr>
-              <w:t xml:space="preserve"> the employees will write capsules </w:t>
-            </w:r>
-            <w:proofErr w:type="gramStart"/>
-            <w:r>
-              <w:rPr>
-                <w:rFonts w:ascii="Arial" w:eastAsia="Arial" w:hAnsi="Arial" w:cs="Arial"/>
-                <w:lang w:val="en-US"/>
-              </w:rPr>
-              <w:t>in order to</w:t>
-            </w:r>
-            <w:proofErr w:type="gramEnd"/>
-            <w:r>
-              <w:rPr>
-                <w:rFonts w:ascii="Arial" w:eastAsia="Arial" w:hAnsi="Arial" w:cs="Arial"/>
-                <w:lang w:val="en-US"/>
-              </w:rPr>
-              <w:t xml:space="preserve"> store their </w:t>
+              <w:t xml:space="preserve"> the employees will write capsules in order to store their </w:t>
             </w:r>
             <w:r>
               <w:rPr>
@@ -1444,21 +1393,7 @@
               <w:rPr>
                 <w:lang w:val="en-US"/>
               </w:rPr>
-              <w:t xml:space="preserve">Names and phone numbers of the managers </w:t>
-            </w:r>
-            <w:proofErr w:type="spellStart"/>
-            <w:r>
-              <w:rPr>
-                <w:lang w:val="en-US"/>
-              </w:rPr>
-              <w:t>echarged</w:t>
-            </w:r>
-            <w:proofErr w:type="spellEnd"/>
-            <w:r>
-              <w:rPr>
-                <w:lang w:val="en-US"/>
-              </w:rPr>
-              <w:t xml:space="preserve"> for the project, from </w:t>
+              <w:t xml:space="preserve">Names and phone numbers of the managers echarged for the project, from </w:t>
             </w:r>
             <w:r>
               <w:rPr>
@@ -1466,19 +1401,11 @@
               </w:rPr>
               <w:t xml:space="preserve">the </w:t>
             </w:r>
-            <w:proofErr w:type="spellStart"/>
-            <w:r>
-              <w:rPr>
-                <w:lang w:val="en-US"/>
-              </w:rPr>
-              <w:t>GreenSQA</w:t>
-            </w:r>
-            <w:proofErr w:type="spellEnd"/>
-            <w:r>
-              <w:rPr>
-                <w:lang w:val="en-US"/>
-              </w:rPr>
-              <w:t xml:space="preserve"> side</w:t>
+            <w:r>
+              <w:rPr>
+                <w:lang w:val="en-US"/>
+              </w:rPr>
+              <w:t>GreenSQA side</w:t>
             </w:r>
             <w:r>
               <w:rPr>
@@ -1811,14 +1738,12 @@
                 <w:lang w:val="en-US"/>
               </w:rPr>
             </w:pPr>
-            <w:proofErr w:type="spellStart"/>
             <w:r>
               <w:rPr>
                 <w:lang w:val="en-US"/>
               </w:rPr>
               <w:t>clientName</w:t>
             </w:r>
-            <w:proofErr w:type="spellEnd"/>
           </w:p>
         </w:tc>
         <w:tc>
@@ -1900,14 +1825,12 @@
                 <w:lang w:val="en-US"/>
               </w:rPr>
             </w:pPr>
-            <w:proofErr w:type="spellStart"/>
             <w:r>
               <w:rPr>
                 <w:lang w:val="en-US"/>
               </w:rPr>
               <w:t>projectBudget</w:t>
             </w:r>
-            <w:proofErr w:type="spellEnd"/>
           </w:p>
         </w:tc>
         <w:tc>
@@ -1989,14 +1912,12 @@
                 <w:lang w:val="en-US"/>
               </w:rPr>
             </w:pPr>
-            <w:proofErr w:type="spellStart"/>
             <w:r>
               <w:rPr>
                 <w:lang w:val="en-US"/>
               </w:rPr>
               <w:t>greenSQAManagersNames</w:t>
             </w:r>
-            <w:proofErr w:type="spellEnd"/>
           </w:p>
         </w:tc>
         <w:tc>
@@ -2078,14 +1999,12 @@
                 <w:lang w:val="en-US"/>
               </w:rPr>
             </w:pPr>
-            <w:proofErr w:type="spellStart"/>
             <w:r>
               <w:rPr>
                 <w:lang w:val="en-US"/>
               </w:rPr>
               <w:t>clientManagersNames</w:t>
             </w:r>
-            <w:proofErr w:type="spellEnd"/>
           </w:p>
         </w:tc>
         <w:tc>
@@ -2167,14 +2086,12 @@
                 <w:lang w:val="en-US"/>
               </w:rPr>
             </w:pPr>
-            <w:proofErr w:type="spellStart"/>
             <w:r>
               <w:rPr>
                 <w:lang w:val="en-US"/>
               </w:rPr>
               <w:t>startPlannedDate</w:t>
             </w:r>
-            <w:proofErr w:type="spellEnd"/>
           </w:p>
         </w:tc>
         <w:tc>
@@ -2211,21 +2128,7 @@
               <w:rPr>
                 <w:lang w:val="en-US"/>
               </w:rPr>
-              <w:t xml:space="preserve">It </w:t>
-            </w:r>
-            <w:proofErr w:type="gramStart"/>
-            <w:r>
-              <w:rPr>
-                <w:lang w:val="en-US"/>
-              </w:rPr>
-              <w:t>has to</w:t>
-            </w:r>
-            <w:proofErr w:type="gramEnd"/>
-            <w:r>
-              <w:rPr>
-                <w:lang w:val="en-US"/>
-              </w:rPr>
-              <w:t xml:space="preserve"> be greater than today’s date</w:t>
+              <w:t>It has to be greater than today’s date</w:t>
             </w:r>
           </w:p>
         </w:tc>
@@ -2270,65 +2173,49 @@
                 <w:lang w:val="en-US"/>
               </w:rPr>
             </w:pPr>
-            <w:proofErr w:type="spellStart"/>
-            <w:r>
-              <w:rPr>
-                <w:lang w:val="en-US"/>
-              </w:rPr>
-              <w:t>endPlannedDate</w:t>
-            </w:r>
-            <w:proofErr w:type="spellEnd"/>
-          </w:p>
-        </w:tc>
-        <w:tc>
-          <w:tcPr>
-            <w:tcW w:w="2271" w:type="dxa"/>
-            <w:vAlign w:val="center"/>
-          </w:tcPr>
-          <w:p>
-            <w:pPr>
-              <w:rPr>
-                <w:lang w:val="en-US"/>
-              </w:rPr>
-            </w:pPr>
-            <w:r>
-              <w:rPr>
-                <w:lang w:val="en-US"/>
-              </w:rPr>
-              <w:t>Date</w:t>
-            </w:r>
-          </w:p>
-        </w:tc>
-        <w:tc>
-          <w:tcPr>
-            <w:tcW w:w="2271" w:type="dxa"/>
-            <w:vAlign w:val="center"/>
-          </w:tcPr>
-          <w:p>
-            <w:pPr>
-              <w:rPr>
-                <w:lang w:val="en-US"/>
-              </w:rPr>
-            </w:pPr>
-            <w:r>
-              <w:rPr>
-                <w:lang w:val="en-US"/>
-              </w:rPr>
-              <w:t xml:space="preserve">It </w:t>
-            </w:r>
-            <w:proofErr w:type="gramStart"/>
-            <w:r>
-              <w:rPr>
-                <w:lang w:val="en-US"/>
-              </w:rPr>
-              <w:t>has to</w:t>
-            </w:r>
-            <w:proofErr w:type="gramEnd"/>
-            <w:r>
-              <w:rPr>
-                <w:lang w:val="en-US"/>
-              </w:rPr>
-              <w:t xml:space="preserve"> be a date greater than today’s date and greater than the start planned Date.</w:t>
+            <w:r>
+              <w:rPr>
+                <w:lang w:val="en-US"/>
+              </w:rPr>
+              <w:t>durationInMonths</w:t>
+            </w:r>
+          </w:p>
+        </w:tc>
+        <w:tc>
+          <w:tcPr>
+            <w:tcW w:w="2271" w:type="dxa"/>
+            <w:vAlign w:val="center"/>
+          </w:tcPr>
+          <w:p>
+            <w:pPr>
+              <w:rPr>
+                <w:lang w:val="en-US"/>
+              </w:rPr>
+            </w:pPr>
+            <w:r>
+              <w:rPr>
+                <w:lang w:val="en-US"/>
+              </w:rPr>
+              <w:t>Array</w:t>
+            </w:r>
+          </w:p>
+        </w:tc>
+        <w:tc>
+          <w:tcPr>
+            <w:tcW w:w="2271" w:type="dxa"/>
+            <w:vAlign w:val="center"/>
+          </w:tcPr>
+          <w:p>
+            <w:pPr>
+              <w:rPr>
+                <w:lang w:val="en-US"/>
+              </w:rPr>
+            </w:pPr>
+            <w:r>
+              <w:rPr>
+                <w:lang w:val="en-US"/>
+              </w:rPr>
+              <w:t>It has to be an array with 6 positive integers.</w:t>
             </w:r>
           </w:p>
         </w:tc>
@@ -2373,14 +2260,12 @@
                 <w:lang w:val="en-US"/>
               </w:rPr>
             </w:pPr>
-            <w:proofErr w:type="spellStart"/>
             <w:r>
               <w:rPr>
                 <w:lang w:val="en-US"/>
               </w:rPr>
               <w:t>greenSQAManagersPhoneNumber</w:t>
             </w:r>
-            <w:proofErr w:type="spellEnd"/>
           </w:p>
         </w:tc>
         <w:tc>
@@ -2417,21 +2302,7 @@
               <w:rPr>
                 <w:lang w:val="en-US"/>
               </w:rPr>
-              <w:t xml:space="preserve">It </w:t>
-            </w:r>
-            <w:proofErr w:type="gramStart"/>
-            <w:r>
-              <w:rPr>
-                <w:lang w:val="en-US"/>
-              </w:rPr>
-              <w:t>has to</w:t>
-            </w:r>
-            <w:proofErr w:type="gramEnd"/>
-            <w:r>
-              <w:rPr>
-                <w:lang w:val="en-US"/>
-              </w:rPr>
-              <w:t xml:space="preserve"> be a string containing only numbers and special characters</w:t>
+              <w:t>It has to be a string containing only numbers and special characters</w:t>
             </w:r>
           </w:p>
         </w:tc>
@@ -2476,14 +2347,12 @@
                 <w:lang w:val="en-US"/>
               </w:rPr>
             </w:pPr>
-            <w:proofErr w:type="spellStart"/>
             <w:r>
               <w:rPr>
                 <w:lang w:val="en-US"/>
               </w:rPr>
               <w:t>clientManagersPhoneNumber</w:t>
             </w:r>
-            <w:proofErr w:type="spellEnd"/>
           </w:p>
         </w:tc>
         <w:tc>
@@ -2520,21 +2389,7 @@
               <w:rPr>
                 <w:lang w:val="en-US"/>
               </w:rPr>
-              <w:t xml:space="preserve">It </w:t>
-            </w:r>
-            <w:proofErr w:type="gramStart"/>
-            <w:r>
-              <w:rPr>
-                <w:lang w:val="en-US"/>
-              </w:rPr>
-              <w:t>has to</w:t>
-            </w:r>
-            <w:proofErr w:type="gramEnd"/>
-            <w:r>
-              <w:rPr>
-                <w:lang w:val="en-US"/>
-              </w:rPr>
-              <w:t xml:space="preserve"> be a string containing only numbers and special characters</w:t>
+              <w:t>It has to be a string containing only numbers and special characters</w:t>
             </w:r>
           </w:p>
         </w:tc>
@@ -2591,21 +2446,14 @@
               <w:rPr>
                 <w:lang w:val="en-US"/>
               </w:rPr>
-              <w:t xml:space="preserve">phone numbers of the managers in the project whether they are from </w:t>
-            </w:r>
-            <w:proofErr w:type="spellStart"/>
-            <w:r>
-              <w:rPr>
-                <w:lang w:val="en-US"/>
-              </w:rPr>
-              <w:t>greenSQA</w:t>
-            </w:r>
-            <w:proofErr w:type="spellEnd"/>
-            <w:r>
-              <w:rPr>
-                <w:lang w:val="en-US"/>
-              </w:rPr>
-              <w:t xml:space="preserve"> or the client.</w:t>
+              <w:t xml:space="preserve">phone numbers of the managers in the project whether they are from greenSQA </w:t>
+            </w:r>
+            <w:r>
+              <w:rPr>
+                <w:lang w:val="en-US"/>
+              </w:rPr>
+              <w:lastRenderedPageBreak/>
+              <w:t>or the client.</w:t>
             </w:r>
             <w:r>
               <w:rPr>
@@ -2644,6 +2492,7 @@
               <w:rPr>
                 <w:lang w:val="en-US"/>
               </w:rPr>
+              <w:lastRenderedPageBreak/>
               <w:t>Outputs</w:t>
             </w:r>
           </w:p>
@@ -2789,7 +2638,14 @@
               <w:rPr>
                 <w:lang w:val="en-US"/>
               </w:rPr>
-              <w:t xml:space="preserve">It will be a message saying if the process was successful or not and why. </w:t>
+              <w:t xml:space="preserve">It will be a message saying if the process </w:t>
+            </w:r>
+            <w:r>
+              <w:rPr>
+                <w:lang w:val="en-US"/>
+              </w:rPr>
+              <w:lastRenderedPageBreak/>
+              <w:t xml:space="preserve">was successful or not and why. </w:t>
             </w:r>
           </w:p>
         </w:tc>
@@ -3113,6 +2969,7 @@
               <w:rPr>
                 <w:lang w:val="en-US"/>
               </w:rPr>
+              <w:lastRenderedPageBreak/>
               <w:t>Name or identifier</w:t>
             </w:r>
           </w:p>
@@ -3282,19 +3139,11 @@
                 <w:lang w:val="en-US"/>
               </w:rPr>
             </w:pPr>
-            <w:proofErr w:type="gramStart"/>
-            <w:r>
-              <w:rPr>
-                <w:lang w:val="en-US"/>
-              </w:rPr>
-              <w:t>In order to</w:t>
-            </w:r>
-            <w:proofErr w:type="gramEnd"/>
-            <w:r>
-              <w:rPr>
-                <w:lang w:val="en-US"/>
-              </w:rPr>
-              <w:t xml:space="preserve"> know the planned dates and times, the software has to ask the user how long each phase will last.</w:t>
+            <w:r>
+              <w:rPr>
+                <w:lang w:val="en-US"/>
+              </w:rPr>
+              <w:t>In order to know the planned dates and times, the software has to ask the user how long each phase will last.</w:t>
             </w:r>
           </w:p>
         </w:tc>
@@ -3426,14 +3275,12 @@
                 <w:lang w:val="en-US"/>
               </w:rPr>
             </w:pPr>
-            <w:proofErr w:type="spellStart"/>
-            <w:r>
-              <w:rPr>
-                <w:lang w:val="en-US"/>
-              </w:rPr>
-              <w:t>startingPhaseDate</w:t>
-            </w:r>
-            <w:proofErr w:type="spellEnd"/>
+            <w:r>
+              <w:rPr>
+                <w:lang w:val="en-US"/>
+              </w:rPr>
+              <w:t>endingPhase</w:t>
+            </w:r>
           </w:p>
         </w:tc>
         <w:tc>
@@ -3482,15 +3329,197 @@
               <w:rPr>
                 <w:lang w:val="en-US"/>
               </w:rPr>
-              <w:t xml:space="preserve"> be a date greater or equal to today’s date.</w:t>
+              <w:t xml:space="preserve"> be a date greater or equal to today’s date and the startin</w:t>
+            </w:r>
+            <w:r>
+              <w:rPr>
+                <w:lang w:val="en-US"/>
+              </w:rPr>
+              <w:t>g date</w:t>
+            </w:r>
+            <w:r>
+              <w:rPr>
+                <w:lang w:val="en-US"/>
+              </w:rPr>
+              <w:t>.</w:t>
             </w:r>
           </w:p>
         </w:tc>
       </w:tr>
       <w:tr>
         <w:trPr>
-          <w:trHeight w:val="270"/>
-          <w:tblHeader/>
+          <w:trHeight w:val="727"/>
+        </w:trPr>
+        <w:tc>
+          <w:tcPr>
+            <w:tcW w:w="2271" w:type="dxa"/>
+            <w:shd w:val="clear" w:color="auto" w:fill="D9E2F3"/>
+            <w:vAlign w:val="center"/>
+          </w:tcPr>
+          <w:p>
+            <w:pPr>
+              <w:rPr>
+                <w:lang w:val="en-US"/>
+              </w:rPr>
+            </w:pPr>
+            <w:r>
+              <w:rPr>
+                <w:lang w:val="en-US"/>
+              </w:rPr>
+              <w:t>Result or postcondition</w:t>
+            </w:r>
+          </w:p>
+        </w:tc>
+        <w:tc>
+          <w:tcPr>
+            <w:tcW w:w="6813" w:type="dxa"/>
+            <w:gridSpan w:val="3"/>
+            <w:vAlign w:val="center"/>
+          </w:tcPr>
+          <w:p>
+            <w:pPr>
+              <w:rPr>
+                <w:lang w:val="en-US"/>
+              </w:rPr>
+            </w:pPr>
+            <w:r>
+              <w:rPr>
+                <w:lang w:val="en-US"/>
+              </w:rPr>
+              <w:t>Every time a project is created its phases must be created with it, but only the starting phase will be active. The software will ask the user for the planned starting and ending dates</w:t>
+            </w:r>
+          </w:p>
+          <w:p>
+            <w:pPr>
+              <w:rPr>
+                <w:lang w:val="en-US"/>
+              </w:rPr>
+            </w:pPr>
+          </w:p>
+          <w:p>
+            <w:pPr>
+              <w:rPr>
+                <w:lang w:val="en-US"/>
+              </w:rPr>
+            </w:pPr>
+            <w:r>
+              <w:rPr>
+                <w:lang w:val="en-US"/>
+              </w:rPr>
+              <w:t xml:space="preserve">When a phase is ended or started the software will automatically save this information. Additionally, it will save every time a phase is approved for ending. </w:t>
+            </w:r>
+          </w:p>
+          <w:p>
+            <w:pPr>
+              <w:rPr>
+                <w:lang w:val="en-US"/>
+              </w:rPr>
+            </w:pPr>
+          </w:p>
+          <w:p>
+            <w:pPr>
+              <w:rPr>
+                <w:lang w:val="en-US"/>
+              </w:rPr>
+            </w:pPr>
+            <w:r>
+              <w:rPr>
+                <w:lang w:val="en-US"/>
+              </w:rPr>
+              <w:t>When a phase is ended the software will show a message indicating so.</w:t>
+            </w:r>
+          </w:p>
+        </w:tc>
+      </w:tr>
+      <w:tr>
+        <w:trPr>
+          <w:trHeight w:val="286"/>
+        </w:trPr>
+        <w:tc>
+          <w:tcPr>
+            <w:tcW w:w="2271" w:type="dxa"/>
+            <w:vMerge w:val="restart"/>
+            <w:shd w:val="clear" w:color="auto" w:fill="D9E2F3"/>
+            <w:vAlign w:val="center"/>
+          </w:tcPr>
+          <w:p>
+            <w:pPr>
+              <w:rPr>
+                <w:lang w:val="en-US"/>
+              </w:rPr>
+            </w:pPr>
+            <w:r>
+              <w:rPr>
+                <w:lang w:val="en-US"/>
+              </w:rPr>
+              <w:t>Outputs</w:t>
+            </w:r>
+          </w:p>
+        </w:tc>
+        <w:tc>
+          <w:tcPr>
+            <w:tcW w:w="2271" w:type="dxa"/>
+            <w:vAlign w:val="center"/>
+          </w:tcPr>
+          <w:p>
+            <w:pPr>
+              <w:jc w:val="center"/>
+              <w:rPr>
+                <w:lang w:val="en-US"/>
+              </w:rPr>
+            </w:pPr>
+            <w:r>
+              <w:rPr>
+                <w:lang w:val="en-US"/>
+              </w:rPr>
+              <w:t>Entry name</w:t>
+            </w:r>
+          </w:p>
+        </w:tc>
+        <w:tc>
+          <w:tcPr>
+            <w:tcW w:w="2271" w:type="dxa"/>
+            <w:vAlign w:val="center"/>
+          </w:tcPr>
+          <w:p>
+            <w:pPr>
+              <w:jc w:val="center"/>
+              <w:rPr>
+                <w:lang w:val="en-US"/>
+              </w:rPr>
+            </w:pPr>
+            <w:r>
+              <w:rPr>
+                <w:lang w:val="en-US"/>
+              </w:rPr>
+              <w:t>Data type</w:t>
+            </w:r>
+          </w:p>
+        </w:tc>
+        <w:tc>
+          <w:tcPr>
+            <w:tcW w:w="2271" w:type="dxa"/>
+            <w:vAlign w:val="center"/>
+          </w:tcPr>
+          <w:p>
+            <w:pPr>
+              <w:jc w:val="center"/>
+              <w:rPr>
+                <w:lang w:val="en-US"/>
+              </w:rPr>
+            </w:pPr>
+            <w:r>
+              <w:rPr>
+                <w:lang w:val="en-US"/>
+              </w:rPr>
+              <w:t>Selection or repetition condition</w:t>
+            </w:r>
+          </w:p>
+        </w:tc>
+      </w:tr>
+      <w:tr>
+        <w:trPr>
+          <w:trHeight w:val="300"/>
         </w:trPr>
         <w:tc>
           <w:tcPr>
@@ -3509,297 +3538,6 @@
                 <w:right w:val="nil"/>
                 <w:between w:val="nil"/>
               </w:pBdr>
-              <w:spacing w:line="276" w:lineRule="auto"/>
-              <w:rPr>
-                <w:lang w:val="en-US"/>
-              </w:rPr>
-            </w:pPr>
-          </w:p>
-        </w:tc>
-        <w:tc>
-          <w:tcPr>
-            <w:tcW w:w="2271" w:type="dxa"/>
-            <w:vAlign w:val="center"/>
-          </w:tcPr>
-          <w:p>
-            <w:pPr>
-              <w:rPr>
-                <w:lang w:val="en-US"/>
-              </w:rPr>
-            </w:pPr>
-            <w:proofErr w:type="spellStart"/>
-            <w:r>
-              <w:rPr>
-                <w:lang w:val="en-US"/>
-              </w:rPr>
-              <w:t>endingPhase</w:t>
-            </w:r>
-            <w:proofErr w:type="spellEnd"/>
-          </w:p>
-        </w:tc>
-        <w:tc>
-          <w:tcPr>
-            <w:tcW w:w="2271" w:type="dxa"/>
-            <w:vAlign w:val="center"/>
-          </w:tcPr>
-          <w:p>
-            <w:pPr>
-              <w:rPr>
-                <w:lang w:val="en-US"/>
-              </w:rPr>
-            </w:pPr>
-            <w:r>
-              <w:rPr>
-                <w:lang w:val="en-US"/>
-              </w:rPr>
-              <w:t>Date</w:t>
-            </w:r>
-          </w:p>
-        </w:tc>
-        <w:tc>
-          <w:tcPr>
-            <w:tcW w:w="2271" w:type="dxa"/>
-            <w:vAlign w:val="center"/>
-          </w:tcPr>
-          <w:p>
-            <w:pPr>
-              <w:rPr>
-                <w:lang w:val="en-US"/>
-              </w:rPr>
-            </w:pPr>
-            <w:r>
-              <w:rPr>
-                <w:lang w:val="en-US"/>
-              </w:rPr>
-              <w:t xml:space="preserve">It </w:t>
-            </w:r>
-            <w:r>
-              <w:rPr>
-                <w:lang w:val="en-US"/>
-              </w:rPr>
-              <w:t>must</w:t>
-            </w:r>
-            <w:r>
-              <w:rPr>
-                <w:lang w:val="en-US"/>
-              </w:rPr>
-              <w:t xml:space="preserve"> be a date greater or equal to today’s date and the startin</w:t>
-            </w:r>
-            <w:r>
-              <w:rPr>
-                <w:lang w:val="en-US"/>
-              </w:rPr>
-              <w:t>g date</w:t>
-            </w:r>
-            <w:r>
-              <w:rPr>
-                <w:lang w:val="en-US"/>
-              </w:rPr>
-              <w:t>.</w:t>
-            </w:r>
-          </w:p>
-        </w:tc>
-      </w:tr>
-      <w:tr>
-        <w:trPr>
-          <w:trHeight w:val="727"/>
-        </w:trPr>
-        <w:tc>
-          <w:tcPr>
-            <w:tcW w:w="2271" w:type="dxa"/>
-            <w:shd w:val="clear" w:color="auto" w:fill="D9E2F3"/>
-            <w:vAlign w:val="center"/>
-          </w:tcPr>
-          <w:p>
-            <w:pPr>
-              <w:rPr>
-                <w:lang w:val="en-US"/>
-              </w:rPr>
-            </w:pPr>
-            <w:r>
-              <w:rPr>
-                <w:lang w:val="en-US"/>
-              </w:rPr>
-              <w:t>Result or postcondition</w:t>
-            </w:r>
-          </w:p>
-        </w:tc>
-        <w:tc>
-          <w:tcPr>
-            <w:tcW w:w="6813" w:type="dxa"/>
-            <w:gridSpan w:val="3"/>
-            <w:vAlign w:val="center"/>
-          </w:tcPr>
-          <w:p>
-            <w:pPr>
-              <w:rPr>
-                <w:lang w:val="en-US"/>
-              </w:rPr>
-            </w:pPr>
-            <w:r>
-              <w:rPr>
-                <w:lang w:val="en-US"/>
-              </w:rPr>
-              <w:t xml:space="preserve">Every time a project is created its phases must be created with it, but only the starting phase will be active. The software will ask the user for the planned starting and ending </w:t>
-            </w:r>
-            <w:proofErr w:type="gramStart"/>
-            <w:r>
-              <w:rPr>
-                <w:lang w:val="en-US"/>
-              </w:rPr>
-              <w:t>dates</w:t>
-            </w:r>
-            <w:proofErr w:type="gramEnd"/>
-          </w:p>
-          <w:p>
-            <w:pPr>
-              <w:rPr>
-                <w:lang w:val="en-US"/>
-              </w:rPr>
-            </w:pPr>
-          </w:p>
-          <w:p>
-            <w:pPr>
-              <w:rPr>
-                <w:lang w:val="en-US"/>
-              </w:rPr>
-            </w:pPr>
-            <w:r>
-              <w:rPr>
-                <w:lang w:val="en-US"/>
-              </w:rPr>
-              <w:t xml:space="preserve">When a phase is ended or started the software will automatically save this information. Additionally, it will save every time a phase is approved for ending. </w:t>
-            </w:r>
-          </w:p>
-          <w:p>
-            <w:pPr>
-              <w:rPr>
-                <w:lang w:val="en-US"/>
-              </w:rPr>
-            </w:pPr>
-          </w:p>
-          <w:p>
-            <w:pPr>
-              <w:rPr>
-                <w:lang w:val="en-US"/>
-              </w:rPr>
-            </w:pPr>
-            <w:r>
-              <w:rPr>
-                <w:lang w:val="en-US"/>
-              </w:rPr>
-              <w:t>When a phase is ended the software will show a message indicating so.</w:t>
-            </w:r>
-          </w:p>
-        </w:tc>
-      </w:tr>
-      <w:tr>
-        <w:trPr>
-          <w:trHeight w:val="286"/>
-        </w:trPr>
-        <w:tc>
-          <w:tcPr>
-            <w:tcW w:w="2271" w:type="dxa"/>
-            <w:vMerge w:val="restart"/>
-            <w:shd w:val="clear" w:color="auto" w:fill="D9E2F3"/>
-            <w:vAlign w:val="center"/>
-          </w:tcPr>
-          <w:p>
-            <w:pPr>
-              <w:rPr>
-                <w:lang w:val="en-US"/>
-              </w:rPr>
-            </w:pPr>
-            <w:r>
-              <w:rPr>
-                <w:lang w:val="en-US"/>
-              </w:rPr>
-              <w:t>Outputs</w:t>
-            </w:r>
-          </w:p>
-        </w:tc>
-        <w:tc>
-          <w:tcPr>
-            <w:tcW w:w="2271" w:type="dxa"/>
-            <w:vAlign w:val="center"/>
-          </w:tcPr>
-          <w:p>
-            <w:pPr>
-              <w:jc w:val="center"/>
-              <w:rPr>
-                <w:lang w:val="en-US"/>
-              </w:rPr>
-            </w:pPr>
-            <w:r>
-              <w:rPr>
-                <w:lang w:val="en-US"/>
-              </w:rPr>
-              <w:t>Entry name</w:t>
-            </w:r>
-          </w:p>
-        </w:tc>
-        <w:tc>
-          <w:tcPr>
-            <w:tcW w:w="2271" w:type="dxa"/>
-            <w:vAlign w:val="center"/>
-          </w:tcPr>
-          <w:p>
-            <w:pPr>
-              <w:jc w:val="center"/>
-              <w:rPr>
-                <w:lang w:val="en-US"/>
-              </w:rPr>
-            </w:pPr>
-            <w:r>
-              <w:rPr>
-                <w:lang w:val="en-US"/>
-              </w:rPr>
-              <w:t>Data type</w:t>
-            </w:r>
-          </w:p>
-        </w:tc>
-        <w:tc>
-          <w:tcPr>
-            <w:tcW w:w="2271" w:type="dxa"/>
-            <w:vAlign w:val="center"/>
-          </w:tcPr>
-          <w:p>
-            <w:pPr>
-              <w:jc w:val="center"/>
-              <w:rPr>
-                <w:lang w:val="en-US"/>
-              </w:rPr>
-            </w:pPr>
-            <w:r>
-              <w:rPr>
-                <w:lang w:val="en-US"/>
-              </w:rPr>
-              <w:t>Selection or repetition condition</w:t>
-            </w:r>
-          </w:p>
-        </w:tc>
-      </w:tr>
-      <w:tr>
-        <w:trPr>
-          <w:trHeight w:val="300"/>
-        </w:trPr>
-        <w:tc>
-          <w:tcPr>
-            <w:tcW w:w="2271" w:type="dxa"/>
-            <w:vMerge/>
-            <w:shd w:val="clear" w:color="auto" w:fill="D9E2F3"/>
-            <w:vAlign w:val="center"/>
-          </w:tcPr>
-          <w:p>
-            <w:pPr>
-              <w:widowControl w:val="0"/>
-              <w:pBdr>
-                <w:top w:val="nil"/>
-                <w:left w:val="nil"/>
-                <w:bottom w:val="nil"/>
-                <w:right w:val="nil"/>
-                <w:between w:val="nil"/>
-              </w:pBdr>
               <w:rPr>
                 <w:lang w:val="en-US"/>
               </w:rPr>
@@ -3859,21 +3597,7 @@
               <w:rPr>
                 <w:lang w:val="en-US"/>
               </w:rPr>
-              <w:t xml:space="preserve">It will be a console message indicating that the phase was successfully </w:t>
-            </w:r>
-            <w:proofErr w:type="gramStart"/>
-            <w:r>
-              <w:rPr>
-                <w:lang w:val="en-US"/>
-              </w:rPr>
-              <w:t>ended</w:t>
-            </w:r>
-            <w:proofErr w:type="gramEnd"/>
-            <w:r>
-              <w:rPr>
-                <w:lang w:val="en-US"/>
-              </w:rPr>
-              <w:t xml:space="preserve"> and it will start the next one.</w:t>
+              <w:t>It will be a console message indicating that the phase was successfully ended and it will start the next one.</w:t>
             </w:r>
           </w:p>
         </w:tc>
@@ -4638,21 +4362,7 @@
               <w:rPr>
                 <w:lang w:val="en-US"/>
               </w:rPr>
-              <w:t xml:space="preserve"> capsule (technique, </w:t>
-            </w:r>
-            <w:proofErr w:type="gramStart"/>
-            <w:r>
-              <w:rPr>
-                <w:lang w:val="en-US"/>
-              </w:rPr>
-              <w:t>management,  domain</w:t>
-            </w:r>
-            <w:proofErr w:type="gramEnd"/>
-            <w:r>
-              <w:rPr>
-                <w:lang w:val="en-US"/>
-              </w:rPr>
-              <w:t>, and experiences.)</w:t>
+              <w:t xml:space="preserve"> capsule (technique, management,  domain, and experiences.)</w:t>
             </w:r>
           </w:p>
           <w:p>
@@ -4706,21 +4416,7 @@
               <w:rPr>
                 <w:lang w:val="en-US"/>
               </w:rPr>
-              <w:t xml:space="preserve">Knowledge generated with that </w:t>
-            </w:r>
-            <w:proofErr w:type="gramStart"/>
-            <w:r>
-              <w:rPr>
-                <w:lang w:val="en-US"/>
-              </w:rPr>
-              <w:t>particular situation</w:t>
-            </w:r>
-            <w:proofErr w:type="gramEnd"/>
-            <w:r>
-              <w:rPr>
-                <w:lang w:val="en-US"/>
-              </w:rPr>
-              <w:t>.</w:t>
+              <w:t>Knowledge generated with that particular situation.</w:t>
             </w:r>
           </w:p>
           <w:p>
@@ -4954,7 +4650,7 @@
       </w:tr>
       <w:tr>
         <w:trPr>
-          <w:trHeight w:val="270"/>
+          <w:trHeight w:val="1282"/>
           <w:tblHeader/>
         </w:trPr>
         <w:tc>
@@ -4992,14 +4688,12 @@
                 <w:lang w:val="en-US"/>
               </w:rPr>
             </w:pPr>
-            <w:proofErr w:type="spellStart"/>
             <w:r>
               <w:rPr>
                 <w:lang w:val="en-US"/>
               </w:rPr>
               <w:t>kindOfCapsule</w:t>
             </w:r>
-            <w:proofErr w:type="spellEnd"/>
           </w:p>
         </w:tc>
         <w:tc>
@@ -5036,40 +4730,14 @@
               <w:rPr>
                 <w:lang w:val="en-US"/>
               </w:rPr>
-              <w:t>It will be one of the following values: (</w:t>
-            </w:r>
-            <w:r>
-              <w:rPr>
-                <w:lang w:val="en-US"/>
-              </w:rPr>
-              <w:t xml:space="preserve">technique, </w:t>
-            </w:r>
-            <w:proofErr w:type="gramStart"/>
-            <w:r>
-              <w:rPr>
-                <w:lang w:val="en-US"/>
-              </w:rPr>
-              <w:t>management,  domain</w:t>
-            </w:r>
-            <w:proofErr w:type="gramEnd"/>
-            <w:r>
-              <w:rPr>
-                <w:lang w:val="en-US"/>
-              </w:rPr>
-              <w:t>, and experiences</w:t>
-            </w:r>
-            <w:r>
-              <w:rPr>
-                <w:lang w:val="en-US"/>
-              </w:rPr>
-              <w:t>)</w:t>
+              <w:t>It will be one of the following values: (technique, management,  domain, and experiences)</w:t>
             </w:r>
           </w:p>
         </w:tc>
       </w:tr>
       <w:tr>
         <w:trPr>
-          <w:trHeight w:val="270"/>
+          <w:trHeight w:val="154"/>
           <w:tblHeader/>
         </w:trPr>
         <w:tc>
@@ -5107,14 +4775,12 @@
                 <w:lang w:val="en-US"/>
               </w:rPr>
             </w:pPr>
-            <w:proofErr w:type="spellStart"/>
-            <w:r>
-              <w:rPr>
-                <w:lang w:val="en-US"/>
-              </w:rPr>
-              <w:t>nameEmployee</w:t>
-            </w:r>
-            <w:proofErr w:type="spellEnd"/>
+            <w:r>
+              <w:rPr>
+                <w:lang w:val="en-US"/>
+              </w:rPr>
+              <w:t>projectsName</w:t>
+            </w:r>
           </w:p>
         </w:tc>
         <w:tc>
@@ -5151,14 +4817,14 @@
               <w:rPr>
                 <w:lang w:val="en-US"/>
               </w:rPr>
-              <w:t>REQUIRED</w:t>
+              <w:t>It has to correspond to any of the projects already created.</w:t>
             </w:r>
           </w:p>
         </w:tc>
       </w:tr>
       <w:tr>
         <w:trPr>
-          <w:trHeight w:val="103"/>
+          <w:trHeight w:val="270"/>
           <w:tblHeader/>
         </w:trPr>
         <w:tc>
@@ -5196,14 +4862,12 @@
                 <w:lang w:val="en-US"/>
               </w:rPr>
             </w:pPr>
-            <w:proofErr w:type="spellStart"/>
-            <w:r>
-              <w:rPr>
-                <w:lang w:val="en-US"/>
-              </w:rPr>
-              <w:t>positionEmployee</w:t>
-            </w:r>
-            <w:proofErr w:type="spellEnd"/>
+            <w:r>
+              <w:rPr>
+                <w:lang w:val="en-US"/>
+              </w:rPr>
+              <w:t>nameEmployee</w:t>
+            </w:r>
           </w:p>
         </w:tc>
         <w:tc>
@@ -5285,14 +4949,12 @@
                 <w:lang w:val="en-US"/>
               </w:rPr>
             </w:pPr>
-            <w:proofErr w:type="spellStart"/>
             <w:r>
               <w:rPr>
                 <w:lang w:val="en-US"/>
               </w:rPr>
               <w:t>knowledgeGenerated</w:t>
             </w:r>
-            <w:proofErr w:type="spellEnd"/>
           </w:p>
         </w:tc>
         <w:tc>
@@ -5374,53 +5036,27 @@
               <w:rPr>
                 <w:lang w:val="en-US"/>
               </w:rPr>
-              <w:t>The software will have the option to generate a capsule, each capsule must contain an ID (generated by the application), a description of the situation, a type of capsule (</w:t>
-            </w:r>
-            <w:r>
-              <w:rPr>
-                <w:lang w:val="en-US"/>
-              </w:rPr>
-              <w:t>technique, management, domain, and experiences</w:t>
-            </w:r>
-            <w:r>
-              <w:rPr>
-                <w:lang w:val="en-US"/>
-              </w:rPr>
-              <w:t>), the name, and position of the employee that is registering the capsule and the knowledge generated with the experience.</w:t>
-            </w:r>
-          </w:p>
-          <w:p>
-            <w:pPr>
-              <w:rPr>
-                <w:lang w:val="en-US"/>
-              </w:rPr>
-            </w:pPr>
-          </w:p>
-          <w:p>
-            <w:pPr>
-              <w:rPr>
-                <w:lang w:val="en-US"/>
-              </w:rPr>
-            </w:pPr>
-            <w:r>
-              <w:rPr>
-                <w:lang w:val="en-US"/>
-              </w:rPr>
-              <w:t xml:space="preserve">Besides this, the software </w:t>
-            </w:r>
-            <w:proofErr w:type="gramStart"/>
-            <w:r>
-              <w:rPr>
-                <w:lang w:val="en-US"/>
-              </w:rPr>
-              <w:t>has to</w:t>
-            </w:r>
-            <w:proofErr w:type="gramEnd"/>
-            <w:r>
-              <w:rPr>
-                <w:lang w:val="en-US"/>
-              </w:rPr>
-              <w:t xml:space="preserve"> make sure that the capsule has keywords (words surrounded by hashtags) and if all the requirements </w:t>
+              <w:t>The software will have the option to generate a capsule, each capsule must contain an ID (generated by the application), a description of the situation, a type of capsule (technique, management, domain, and experiences), the name, and position of the employee that is registering the capsule and the knowledge generated with the experience.</w:t>
+            </w:r>
+          </w:p>
+          <w:p>
+            <w:pPr>
+              <w:rPr>
+                <w:lang w:val="en-US"/>
+              </w:rPr>
+            </w:pPr>
+          </w:p>
+          <w:p>
+            <w:pPr>
+              <w:rPr>
+                <w:lang w:val="en-US"/>
+              </w:rPr>
+            </w:pPr>
+            <w:r>
+              <w:rPr>
+                <w:lang w:val="en-US"/>
+              </w:rPr>
+              <w:t xml:space="preserve">Besides this, the software has to make sure that the capsule has keywords (words surrounded by hashtags) and if all the requirements </w:t>
             </w:r>
             <w:r>
               <w:rPr>
@@ -5603,7 +5239,14 @@
               <w:rPr>
                 <w:lang w:val="en-US"/>
               </w:rPr>
-              <w:t xml:space="preserve">It will be a message saying if the process was successful or not and why. </w:t>
+              <w:t xml:space="preserve">It will be a message saying if the process </w:t>
+            </w:r>
+            <w:r>
+              <w:rPr>
+                <w:lang w:val="en-US"/>
+              </w:rPr>
+              <w:lastRenderedPageBreak/>
+              <w:t xml:space="preserve">was successful or not and why. </w:t>
             </w:r>
           </w:p>
         </w:tc>
@@ -6126,14 +5769,12 @@
                 <w:lang w:val="en-US"/>
               </w:rPr>
             </w:pPr>
-            <w:proofErr w:type="spellStart"/>
             <w:r>
               <w:rPr>
                 <w:lang w:val="en-US"/>
               </w:rPr>
               <w:t>IDofCapsule</w:t>
             </w:r>
-            <w:proofErr w:type="spellEnd"/>
           </w:p>
         </w:tc>
         <w:tc>
@@ -6441,14 +6082,12 @@
                 <w:lang w:val="en-US"/>
               </w:rPr>
             </w:pPr>
-            <w:proofErr w:type="spellStart"/>
             <w:r>
               <w:rPr>
                 <w:lang w:val="en-US"/>
               </w:rPr>
               <w:t>MenuOfCapsules</w:t>
             </w:r>
-            <w:proofErr w:type="spellEnd"/>
           </w:p>
         </w:tc>
         <w:tc>
@@ -6739,14 +6378,12 @@
                 <w:lang w:val="en-US"/>
               </w:rPr>
             </w:pPr>
-            <w:proofErr w:type="spellStart"/>
             <w:r>
               <w:rPr>
                 <w:lang w:val="en-US"/>
               </w:rPr>
               <w:t>IDofCapsule</w:t>
             </w:r>
-            <w:proofErr w:type="spellEnd"/>
           </w:p>
         </w:tc>
         <w:tc>
@@ -6783,31 +6420,7 @@
               <w:rPr>
                 <w:lang w:val="en-US"/>
               </w:rPr>
-              <w:t xml:space="preserve">It will be the ID of the capsule that wants to be </w:t>
-            </w:r>
-            <w:r>
-              <w:rPr>
-                <w:lang w:val="en-US"/>
-              </w:rPr>
-              <w:t>published</w:t>
-            </w:r>
-            <w:r>
-              <w:rPr>
-                <w:lang w:val="en-US"/>
-              </w:rPr>
-              <w:t>, it must match the</w:t>
-            </w:r>
-            <w:r>
-              <w:rPr>
-                <w:lang w:val="en-US"/>
-              </w:rPr>
-              <w:t xml:space="preserve"> currently approved </w:t>
-            </w:r>
-            <w:r>
-              <w:rPr>
-                <w:lang w:val="en-US"/>
-              </w:rPr>
-              <w:t xml:space="preserve">capsules in the system. </w:t>
+              <w:t xml:space="preserve">It will be the ID of the capsule that wants to be published, it must match the currently approved capsules in the system. </w:t>
             </w:r>
           </w:p>
         </w:tc>
@@ -7152,14 +6765,12 @@
                 <w:lang w:val="en-US"/>
               </w:rPr>
             </w:pPr>
-            <w:proofErr w:type="spellStart"/>
             <w:r>
               <w:rPr>
                 <w:lang w:val="en-US"/>
               </w:rPr>
               <w:t>MenuOfCapsules</w:t>
             </w:r>
-            <w:proofErr w:type="spellEnd"/>
           </w:p>
         </w:tc>
         <w:tc>
@@ -7196,13 +6807,7 @@
               <w:rPr>
                 <w:lang w:val="en-US"/>
               </w:rPr>
-              <w:t xml:space="preserve">It will be a list containing all the capsules </w:t>
-            </w:r>
-            <w:r>
-              <w:rPr>
-                <w:lang w:val="en-US"/>
-              </w:rPr>
-              <w:t>that can be published.</w:t>
+              <w:t>It will be a list containing all the capsules that can be published.</w:t>
             </w:r>
           </w:p>
         </w:tc>
@@ -7353,13 +6958,7 @@
               <w:rPr>
                 <w:lang w:val="en-US"/>
               </w:rPr>
-              <w:t>The user will have the possibility of knowing how many capsules are registered based on their type (</w:t>
-            </w:r>
-            <w:r>
-              <w:rPr>
-                <w:lang w:val="en-US"/>
-              </w:rPr>
-              <w:t xml:space="preserve">technique, </w:t>
+              <w:t xml:space="preserve">The user will have the possibility of knowing how many capsules are registered based on their type (technique, </w:t>
             </w:r>
             <w:r>
               <w:rPr>
@@ -7371,27 +6970,7 @@
               <w:rPr>
                 <w:lang w:val="en-US"/>
               </w:rPr>
-              <w:t>, and experiences</w:t>
-            </w:r>
-            <w:r>
-              <w:rPr>
-                <w:lang w:val="en-US"/>
-              </w:rPr>
-              <w:t xml:space="preserve">). </w:t>
-            </w:r>
-            <w:proofErr w:type="gramStart"/>
-            <w:r>
-              <w:rPr>
-                <w:lang w:val="en-US"/>
-              </w:rPr>
-              <w:t>In order to</w:t>
-            </w:r>
-            <w:proofErr w:type="gramEnd"/>
-            <w:r>
-              <w:rPr>
-                <w:lang w:val="en-US"/>
-              </w:rPr>
-              <w:t xml:space="preserve"> do this the user must input which type he wants to see.</w:t>
+              <w:t>, and experiences). In order to do this the user must input which type he wants to see.</w:t>
             </w:r>
             <w:r>
               <w:rPr>
@@ -7529,14 +7108,12 @@
                 <w:lang w:val="en-US"/>
               </w:rPr>
             </w:pPr>
-            <w:proofErr w:type="spellStart"/>
             <w:r>
               <w:rPr>
                 <w:lang w:val="en-US"/>
               </w:rPr>
               <w:t>typeOfCapsule</w:t>
             </w:r>
-            <w:proofErr w:type="spellEnd"/>
           </w:p>
         </w:tc>
         <w:tc>
@@ -7573,19 +7150,7 @@
               <w:rPr>
                 <w:lang w:val="en-US"/>
               </w:rPr>
-              <w:t xml:space="preserve">It will be one of the following values: (technique, </w:t>
-            </w:r>
-            <w:r>
-              <w:rPr>
-                <w:lang w:val="en-US"/>
-              </w:rPr>
-              <w:t>management, domain</w:t>
-            </w:r>
-            <w:r>
-              <w:rPr>
-                <w:lang w:val="en-US"/>
-              </w:rPr>
-              <w:t>, and experiences)</w:t>
+              <w:t>It will be one of the following values: (technique, management, domain, and experiences)</w:t>
             </w:r>
           </w:p>
         </w:tc>
@@ -7759,14 +7324,12 @@
                 <w:lang w:val="en-US"/>
               </w:rPr>
             </w:pPr>
-            <w:proofErr w:type="spellStart"/>
             <w:r>
               <w:rPr>
                 <w:lang w:val="en-US"/>
               </w:rPr>
               <w:t>MenuOfCapsules</w:t>
             </w:r>
-            <w:proofErr w:type="spellEnd"/>
           </w:p>
         </w:tc>
         <w:tc>
@@ -7803,13 +7366,7 @@
               <w:rPr>
                 <w:lang w:val="en-US"/>
               </w:rPr>
-              <w:t xml:space="preserve">It will be a list containing all the capsules </w:t>
-            </w:r>
-            <w:r>
-              <w:rPr>
-                <w:lang w:val="en-US"/>
-              </w:rPr>
-              <w:t>with the same type.</w:t>
+              <w:t>It will be a list containing all the capsules with the same type.</w:t>
             </w:r>
           </w:p>
         </w:tc>
@@ -8134,21 +7691,7 @@
               <w:rPr>
                 <w:lang w:val="en-US"/>
               </w:rPr>
-              <w:t xml:space="preserve">It </w:t>
-            </w:r>
-            <w:proofErr w:type="gramStart"/>
-            <w:r>
-              <w:rPr>
-                <w:lang w:val="en-US"/>
-              </w:rPr>
-              <w:t>has to</w:t>
-            </w:r>
-            <w:proofErr w:type="gramEnd"/>
-            <w:r>
-              <w:rPr>
-                <w:lang w:val="en-US"/>
-              </w:rPr>
-              <w:t xml:space="preserve"> be a string that matches any of the current projects</w:t>
+              <w:t>It has to be a string that matches any of the current projects</w:t>
             </w:r>
           </w:p>
         </w:tc>
@@ -8235,21 +7778,7 @@
               <w:rPr>
                 <w:lang w:val="en-US"/>
               </w:rPr>
-              <w:t xml:space="preserve">It </w:t>
-            </w:r>
-            <w:proofErr w:type="gramStart"/>
-            <w:r>
-              <w:rPr>
-                <w:lang w:val="en-US"/>
-              </w:rPr>
-              <w:t>has to</w:t>
-            </w:r>
-            <w:proofErr w:type="gramEnd"/>
-            <w:r>
-              <w:rPr>
-                <w:lang w:val="en-US"/>
-              </w:rPr>
-              <w:t xml:space="preserve"> be any of the 6 phases of each project</w:t>
+              <w:t>It has to be any of the 6 phases of each project</w:t>
             </w:r>
           </w:p>
         </w:tc>
@@ -8933,32 +8462,50 @@
                 <w:lang w:val="en-US"/>
               </w:rPr>
             </w:pPr>
-          </w:p>
-        </w:tc>
-        <w:tc>
-          <w:tcPr>
-            <w:tcW w:w="2271" w:type="dxa"/>
-            <w:vAlign w:val="center"/>
-          </w:tcPr>
-          <w:p>
-            <w:pPr>
-              <w:rPr>
-                <w:lang w:val="en-US"/>
-              </w:rPr>
-            </w:pPr>
-          </w:p>
-        </w:tc>
-        <w:tc>
-          <w:tcPr>
-            <w:tcW w:w="2271" w:type="dxa"/>
-            <w:vAlign w:val="center"/>
-          </w:tcPr>
-          <w:p>
-            <w:pPr>
-              <w:rPr>
-                <w:lang w:val="en-US"/>
-              </w:rPr>
-            </w:pPr>
+            <w:r>
+              <w:rPr>
+                <w:lang w:val="en-US"/>
+              </w:rPr>
+              <w:t>N\A</w:t>
+            </w:r>
+          </w:p>
+        </w:tc>
+        <w:tc>
+          <w:tcPr>
+            <w:tcW w:w="2271" w:type="dxa"/>
+            <w:vAlign w:val="center"/>
+          </w:tcPr>
+          <w:p>
+            <w:pPr>
+              <w:rPr>
+                <w:lang w:val="en-US"/>
+              </w:rPr>
+            </w:pPr>
+            <w:r>
+              <w:rPr>
+                <w:lang w:val="en-US"/>
+              </w:rPr>
+              <w:t>N\A</w:t>
+            </w:r>
+          </w:p>
+        </w:tc>
+        <w:tc>
+          <w:tcPr>
+            <w:tcW w:w="2271" w:type="dxa"/>
+            <w:vAlign w:val="center"/>
+          </w:tcPr>
+          <w:p>
+            <w:pPr>
+              <w:rPr>
+                <w:lang w:val="en-US"/>
+              </w:rPr>
+            </w:pPr>
+            <w:r>
+              <w:rPr>
+                <w:lang w:val="en-US"/>
+              </w:rPr>
+              <w:t>N\A</w:t>
+            </w:r>
           </w:p>
         </w:tc>
       </w:tr>
@@ -9002,21 +8549,7 @@
               <w:rPr>
                 <w:lang w:val="en-US"/>
               </w:rPr>
-              <w:t xml:space="preserve">When this option is selected on the menu, the software will go and look from all the projects which is the project that has the most </w:t>
-            </w:r>
-            <w:proofErr w:type="gramStart"/>
-            <w:r>
-              <w:rPr>
-                <w:lang w:val="en-US"/>
-              </w:rPr>
-              <w:t>amount</w:t>
-            </w:r>
-            <w:proofErr w:type="gramEnd"/>
-            <w:r>
-              <w:rPr>
-                <w:lang w:val="en-US"/>
-              </w:rPr>
-              <w:t xml:space="preserve"> of capsules registered without regarding each induvial phase.</w:t>
+              <w:t>When this option is selected on the menu, the software will go and look from all the projects which is the project that has the most amount of capsules registered without regarding each induvial phase.</w:t>
             </w:r>
           </w:p>
         </w:tc>
@@ -9383,21 +8916,7 @@
               <w:rPr>
                 <w:lang w:val="en-US"/>
               </w:rPr>
-              <w:t xml:space="preserve">The software </w:t>
-            </w:r>
-            <w:proofErr w:type="gramStart"/>
-            <w:r>
-              <w:rPr>
-                <w:lang w:val="en-US"/>
-              </w:rPr>
-              <w:t>has to</w:t>
-            </w:r>
-            <w:proofErr w:type="gramEnd"/>
-            <w:r>
-              <w:rPr>
-                <w:lang w:val="en-US"/>
-              </w:rPr>
-              <w:t xml:space="preserve"> be able to receive the name of the partner or employee and display if it has </w:t>
+              <w:t xml:space="preserve">The software has to be able to receive the name of the partner or employee and display if it has </w:t>
             </w:r>
             <w:r>
               <w:rPr>
@@ -9541,14 +9060,12 @@
                 <w:lang w:val="en-US"/>
               </w:rPr>
             </w:pPr>
-            <w:proofErr w:type="spellStart"/>
             <w:r>
               <w:rPr>
                 <w:lang w:val="en-US"/>
               </w:rPr>
               <w:t>employeeName</w:t>
             </w:r>
-            <w:proofErr w:type="spellEnd"/>
           </w:p>
         </w:tc>
         <w:tc>
@@ -9585,21 +9102,7 @@
               <w:rPr>
                 <w:lang w:val="en-US"/>
               </w:rPr>
-              <w:t xml:space="preserve">It </w:t>
-            </w:r>
-            <w:proofErr w:type="gramStart"/>
-            <w:r>
-              <w:rPr>
-                <w:lang w:val="en-US"/>
-              </w:rPr>
-              <w:t>has to</w:t>
-            </w:r>
-            <w:proofErr w:type="gramEnd"/>
-            <w:r>
-              <w:rPr>
-                <w:lang w:val="en-US"/>
-              </w:rPr>
-              <w:t xml:space="preserve"> be an employee in the company </w:t>
+              <w:t xml:space="preserve">It has to be an employee in the company </w:t>
             </w:r>
             <w:r>
               <w:rPr>
@@ -9833,13 +9336,7 @@
               <w:rPr>
                 <w:lang w:val="en-US"/>
               </w:rPr>
-              <w:t xml:space="preserve">It will be a message saying </w:t>
-            </w:r>
-            <w:r>
-              <w:rPr>
-                <w:lang w:val="en-US"/>
-              </w:rPr>
-              <w:t>that the name doesn’t exist in the database.</w:t>
+              <w:t>It will be a message saying that the name doesn’t exist in the database.</w:t>
             </w:r>
           </w:p>
         </w:tc>
@@ -9882,14 +9379,12 @@
                 <w:lang w:val="en-US"/>
               </w:rPr>
             </w:pPr>
-            <w:proofErr w:type="spellStart"/>
             <w:r>
               <w:rPr>
                 <w:lang w:val="en-US"/>
               </w:rPr>
               <w:t>capsulesEmployee</w:t>
             </w:r>
-            <w:proofErr w:type="spellEnd"/>
           </w:p>
         </w:tc>
         <w:tc>
@@ -10055,21 +9550,7 @@
               <w:rPr>
                 <w:lang w:val="en-US"/>
               </w:rPr>
-              <w:t xml:space="preserve">The software </w:t>
-            </w:r>
-            <w:proofErr w:type="gramStart"/>
-            <w:r>
-              <w:rPr>
-                <w:lang w:val="en-US"/>
-              </w:rPr>
-              <w:t>has to</w:t>
-            </w:r>
-            <w:proofErr w:type="gramEnd"/>
-            <w:r>
-              <w:rPr>
-                <w:lang w:val="en-US"/>
-              </w:rPr>
-              <w:t xml:space="preserve"> be able to show the user the situations and learnings related </w:t>
+              <w:t xml:space="preserve">The software has to be able to show the user the situations and learnings related </w:t>
             </w:r>
             <w:r>
               <w:rPr>
@@ -10273,7 +9754,7 @@
               <w:rPr>
                 <w:lang w:val="en-US"/>
               </w:rPr>
-              <w:t>REQUIRED</w:t>
+              <w:t>It has to be a word in any of the capsule’s learnings.</w:t>
             </w:r>
           </w:p>
         </w:tc>
@@ -10318,35 +9799,7 @@
               <w:rPr>
                 <w:lang w:val="en-US"/>
               </w:rPr>
-              <w:t xml:space="preserve">The user will input keywords or text and the software </w:t>
-            </w:r>
-            <w:proofErr w:type="gramStart"/>
-            <w:r>
-              <w:rPr>
-                <w:lang w:val="en-US"/>
-              </w:rPr>
-              <w:t>has to</w:t>
-            </w:r>
-            <w:proofErr w:type="gramEnd"/>
-            <w:r>
-              <w:rPr>
-                <w:lang w:val="en-US"/>
-              </w:rPr>
-              <w:t xml:space="preserve"> show the user all the information related to that text or keyword. If there is not match in the </w:t>
-            </w:r>
-            <w:proofErr w:type="gramStart"/>
-            <w:r>
-              <w:rPr>
-                <w:lang w:val="en-US"/>
-              </w:rPr>
-              <w:t>database</w:t>
-            </w:r>
-            <w:proofErr w:type="gramEnd"/>
-            <w:r>
-              <w:rPr>
-                <w:lang w:val="en-US"/>
-              </w:rPr>
-              <w:t xml:space="preserve"> the software will show an error message</w:t>
+              <w:t>The user will input keywords or text and the software has to show the user all the information related to that text or keyword. If there is not match in the database the software will show an error message</w:t>
             </w:r>
           </w:p>
         </w:tc>
@@ -10560,14 +10013,12 @@
                 <w:lang w:val="en-US"/>
               </w:rPr>
             </w:pPr>
-            <w:proofErr w:type="spellStart"/>
             <w:r>
               <w:rPr>
                 <w:lang w:val="en-US"/>
               </w:rPr>
               <w:t>errorMesagge</w:t>
             </w:r>
-            <w:proofErr w:type="spellEnd"/>
           </w:p>
         </w:tc>
         <w:tc>

</xml_diff>

<commit_message>
Updated Documentation and added trazability table
</commit_message>
<xml_diff>
--- a/docs/SOFTWARE ENGINEERING PROBLEM SPECIFICATION TABLE.docx
+++ b/docs/SOFTWARE ENGINEERING PROBLEM SPECIFICATION TABLE.docx
@@ -115,12 +115,14 @@
                 <w:lang w:val="en-US"/>
               </w:rPr>
             </w:pPr>
+            <w:proofErr w:type="spellStart"/>
             <w:r>
               <w:rPr>
                 <w:lang w:val="en-US"/>
               </w:rPr>
               <w:t>GreenSQA</w:t>
             </w:r>
+            <w:proofErr w:type="spellEnd"/>
           </w:p>
         </w:tc>
       </w:tr>
@@ -186,11 +188,19 @@
                 <w:lang w:val="en-US"/>
               </w:rPr>
             </w:pPr>
-            <w:r>
-              <w:rPr>
-                <w:lang w:val="en-US"/>
-              </w:rPr>
-              <w:t>GreenSQA employees</w:t>
+            <w:proofErr w:type="spellStart"/>
+            <w:r>
+              <w:rPr>
+                <w:lang w:val="en-US"/>
+              </w:rPr>
+              <w:t>GreenSQA</w:t>
+            </w:r>
+            <w:proofErr w:type="spellEnd"/>
+            <w:r>
+              <w:rPr>
+                <w:lang w:val="en-US"/>
+              </w:rPr>
+              <w:t xml:space="preserve"> employees</w:t>
             </w:r>
             <w:r>
               <w:rPr>
@@ -669,12 +679,21 @@
                 <w:lang w:val="en-US"/>
               </w:rPr>
             </w:pPr>
+            <w:proofErr w:type="spellStart"/>
             <w:r>
               <w:rPr>
                 <w:rFonts w:ascii="Arial" w:eastAsia="Arial" w:hAnsi="Arial" w:cs="Arial"/>
                 <w:lang w:val="en-US"/>
               </w:rPr>
-              <w:t>GreenSQA is a company focused on high-quality software assurance. There is a knowledge leak due to the frequent rotation and change of employees. To solve this problem</w:t>
+              <w:t>GreenSQA</w:t>
+            </w:r>
+            <w:proofErr w:type="spellEnd"/>
+            <w:r>
+              <w:rPr>
+                <w:rFonts w:ascii="Arial" w:eastAsia="Arial" w:hAnsi="Arial" w:cs="Arial"/>
+                <w:lang w:val="en-US"/>
+              </w:rPr>
+              <w:t xml:space="preserve"> is a company focused on high-quality software assurance. There is a knowledge leak due to the frequent rotation and change of employees. To solve this problem</w:t>
             </w:r>
             <w:r>
               <w:rPr>
@@ -864,13 +883,29 @@
                 <w:rFonts w:ascii="Arial" w:eastAsia="Arial" w:hAnsi="Arial" w:cs="Arial"/>
                 <w:lang w:val="en-US"/>
               </w:rPr>
-              <w:t xml:space="preserve">Every project taken by GreenSQA is divided </w:t>
-            </w:r>
+              <w:t xml:space="preserve">Every project taken by </w:t>
+            </w:r>
+            <w:proofErr w:type="spellStart"/>
             <w:r>
               <w:rPr>
                 <w:rFonts w:ascii="Arial" w:eastAsia="Arial" w:hAnsi="Arial" w:cs="Arial"/>
                 <w:lang w:val="en-US"/>
               </w:rPr>
+              <w:t>GreenSQA</w:t>
+            </w:r>
+            <w:proofErr w:type="spellEnd"/>
+            <w:r>
+              <w:rPr>
+                <w:rFonts w:ascii="Arial" w:eastAsia="Arial" w:hAnsi="Arial" w:cs="Arial"/>
+                <w:lang w:val="en-US"/>
+              </w:rPr>
+              <w:t xml:space="preserve"> is divided </w:t>
+            </w:r>
+            <w:r>
+              <w:rPr>
+                <w:rFonts w:ascii="Arial" w:eastAsia="Arial" w:hAnsi="Arial" w:cs="Arial"/>
+                <w:lang w:val="en-US"/>
+              </w:rPr>
               <w:t>into</w:t>
             </w:r>
             <w:r>
@@ -892,7 +927,23 @@
                 <w:rFonts w:ascii="Arial" w:eastAsia="Arial" w:hAnsi="Arial" w:cs="Arial"/>
                 <w:lang w:val="en-US"/>
               </w:rPr>
-              <w:t xml:space="preserve"> the employees will write capsules in order to store their </w:t>
+              <w:t xml:space="preserve"> the employees will write capsules </w:t>
+            </w:r>
+            <w:proofErr w:type="gramStart"/>
+            <w:r>
+              <w:rPr>
+                <w:rFonts w:ascii="Arial" w:eastAsia="Arial" w:hAnsi="Arial" w:cs="Arial"/>
+                <w:lang w:val="en-US"/>
+              </w:rPr>
+              <w:t>in order to</w:t>
+            </w:r>
+            <w:proofErr w:type="gramEnd"/>
+            <w:r>
+              <w:rPr>
+                <w:rFonts w:ascii="Arial" w:eastAsia="Arial" w:hAnsi="Arial" w:cs="Arial"/>
+                <w:lang w:val="en-US"/>
+              </w:rPr>
+              <w:t xml:space="preserve"> store their </w:t>
             </w:r>
             <w:r>
               <w:rPr>
@@ -1376,7 +1427,21 @@
               <w:rPr>
                 <w:lang w:val="en-US"/>
               </w:rPr>
-              <w:t xml:space="preserve">Names and phone numbers of the managers echarged for the project, from </w:t>
+              <w:t xml:space="preserve">Names and phone numbers of the managers </w:t>
+            </w:r>
+            <w:proofErr w:type="spellStart"/>
+            <w:r>
+              <w:rPr>
+                <w:lang w:val="en-US"/>
+              </w:rPr>
+              <w:t>echarged</w:t>
+            </w:r>
+            <w:proofErr w:type="spellEnd"/>
+            <w:r>
+              <w:rPr>
+                <w:lang w:val="en-US"/>
+              </w:rPr>
+              <w:t xml:space="preserve"> for the project, from </w:t>
             </w:r>
             <w:r>
               <w:rPr>
@@ -1384,11 +1449,19 @@
               </w:rPr>
               <w:t xml:space="preserve">the </w:t>
             </w:r>
-            <w:r>
-              <w:rPr>
-                <w:lang w:val="en-US"/>
-              </w:rPr>
-              <w:t>GreenSQA side</w:t>
+            <w:proofErr w:type="spellStart"/>
+            <w:r>
+              <w:rPr>
+                <w:lang w:val="en-US"/>
+              </w:rPr>
+              <w:t>GreenSQA</w:t>
+            </w:r>
+            <w:proofErr w:type="spellEnd"/>
+            <w:r>
+              <w:rPr>
+                <w:lang w:val="en-US"/>
+              </w:rPr>
+              <w:t xml:space="preserve"> side</w:t>
             </w:r>
             <w:r>
               <w:rPr>
@@ -1530,11 +1603,19 @@
                 <w:lang w:val="en-US"/>
               </w:rPr>
             </w:pPr>
-            <w:r>
-              <w:rPr>
-                <w:lang w:val="en-US"/>
-              </w:rPr>
-              <w:t>In order to know the planned dates and times, the software has to ask the user how long each phase will last.</w:t>
+            <w:proofErr w:type="gramStart"/>
+            <w:r>
+              <w:rPr>
+                <w:lang w:val="en-US"/>
+              </w:rPr>
+              <w:t>In order to</w:t>
+            </w:r>
+            <w:proofErr w:type="gramEnd"/>
+            <w:r>
+              <w:rPr>
+                <w:lang w:val="en-US"/>
+              </w:rPr>
+              <w:t xml:space="preserve"> know the planned dates and times, the software has to ask the user how long each phase will last.</w:t>
             </w:r>
           </w:p>
         </w:tc>
@@ -1666,12 +1747,14 @@
                 <w:lang w:val="en-US"/>
               </w:rPr>
             </w:pPr>
+            <w:proofErr w:type="spellStart"/>
             <w:r>
               <w:rPr>
                 <w:lang w:val="en-US"/>
               </w:rPr>
               <w:t>projectName</w:t>
             </w:r>
+            <w:proofErr w:type="spellEnd"/>
           </w:p>
         </w:tc>
         <w:tc>
@@ -1753,12 +1836,14 @@
                 <w:lang w:val="en-US"/>
               </w:rPr>
             </w:pPr>
+            <w:proofErr w:type="spellStart"/>
             <w:r>
               <w:rPr>
                 <w:lang w:val="en-US"/>
               </w:rPr>
               <w:t>clientName</w:t>
             </w:r>
+            <w:proofErr w:type="spellEnd"/>
           </w:p>
         </w:tc>
         <w:tc>
@@ -1840,12 +1925,14 @@
                 <w:lang w:val="en-US"/>
               </w:rPr>
             </w:pPr>
+            <w:proofErr w:type="spellStart"/>
             <w:r>
               <w:rPr>
                 <w:lang w:val="en-US"/>
               </w:rPr>
               <w:t>projectBudget</w:t>
             </w:r>
+            <w:proofErr w:type="spellEnd"/>
           </w:p>
         </w:tc>
         <w:tc>
@@ -1927,12 +2014,14 @@
                 <w:lang w:val="en-US"/>
               </w:rPr>
             </w:pPr>
-            <w:r>
-              <w:rPr>
-                <w:lang w:val="en-US"/>
-              </w:rPr>
-              <w:t>greenSQAManagersNames</w:t>
-            </w:r>
+            <w:proofErr w:type="spellStart"/>
+            <w:r>
+              <w:rPr>
+                <w:lang w:val="en-US"/>
+              </w:rPr>
+              <w:t>ManagersNames</w:t>
+            </w:r>
+            <w:proofErr w:type="spellEnd"/>
           </w:p>
         </w:tc>
         <w:tc>
@@ -1976,7 +2065,7 @@
       </w:tr>
       <w:tr>
         <w:trPr>
-          <w:trHeight w:val="204"/>
+          <w:trHeight w:val="93"/>
           <w:tblHeader/>
         </w:trPr>
         <w:tc>
@@ -2014,56 +2103,72 @@
                 <w:lang w:val="en-US"/>
               </w:rPr>
             </w:pPr>
-            <w:r>
-              <w:rPr>
-                <w:lang w:val="en-US"/>
-              </w:rPr>
-              <w:t>clientManagersNames</w:t>
-            </w:r>
-          </w:p>
-        </w:tc>
-        <w:tc>
-          <w:tcPr>
-            <w:tcW w:w="2271" w:type="dxa"/>
-            <w:vAlign w:val="center"/>
-          </w:tcPr>
-          <w:p>
-            <w:pPr>
-              <w:rPr>
-                <w:lang w:val="en-US"/>
-              </w:rPr>
-            </w:pPr>
-            <w:r>
-              <w:rPr>
-                <w:lang w:val="en-US"/>
-              </w:rPr>
-              <w:t>String</w:t>
-            </w:r>
-          </w:p>
-        </w:tc>
-        <w:tc>
-          <w:tcPr>
-            <w:tcW w:w="2271" w:type="dxa"/>
-            <w:vAlign w:val="center"/>
-          </w:tcPr>
-          <w:p>
-            <w:pPr>
-              <w:rPr>
-                <w:lang w:val="en-US"/>
-              </w:rPr>
-            </w:pPr>
-            <w:r>
-              <w:rPr>
-                <w:lang w:val="en-US"/>
-              </w:rPr>
-              <w:t>REQUIRED</w:t>
+            <w:proofErr w:type="spellStart"/>
+            <w:r>
+              <w:rPr>
+                <w:lang w:val="en-US"/>
+              </w:rPr>
+              <w:t>durationInMonths</w:t>
+            </w:r>
+            <w:proofErr w:type="spellEnd"/>
+          </w:p>
+        </w:tc>
+        <w:tc>
+          <w:tcPr>
+            <w:tcW w:w="2271" w:type="dxa"/>
+            <w:vAlign w:val="center"/>
+          </w:tcPr>
+          <w:p>
+            <w:pPr>
+              <w:rPr>
+                <w:lang w:val="en-US"/>
+              </w:rPr>
+            </w:pPr>
+            <w:r>
+              <w:rPr>
+                <w:lang w:val="en-US"/>
+              </w:rPr>
+              <w:t>Array</w:t>
+            </w:r>
+          </w:p>
+        </w:tc>
+        <w:tc>
+          <w:tcPr>
+            <w:tcW w:w="2271" w:type="dxa"/>
+            <w:vAlign w:val="center"/>
+          </w:tcPr>
+          <w:p>
+            <w:pPr>
+              <w:rPr>
+                <w:lang w:val="en-US"/>
+              </w:rPr>
+            </w:pPr>
+            <w:r>
+              <w:rPr>
+                <w:lang w:val="en-US"/>
+              </w:rPr>
+              <w:t xml:space="preserve">It </w:t>
+            </w:r>
+            <w:proofErr w:type="gramStart"/>
+            <w:r>
+              <w:rPr>
+                <w:lang w:val="en-US"/>
+              </w:rPr>
+              <w:t>has to</w:t>
+            </w:r>
+            <w:proofErr w:type="gramEnd"/>
+            <w:r>
+              <w:rPr>
+                <w:lang w:val="en-US"/>
+              </w:rPr>
+              <w:t xml:space="preserve"> be an array with 6 positive integers.</w:t>
             </w:r>
           </w:p>
         </w:tc>
       </w:tr>
       <w:tr>
         <w:trPr>
-          <w:trHeight w:val="93"/>
+          <w:trHeight w:val="90"/>
           <w:tblHeader/>
         </w:trPr>
         <w:tc>
@@ -2101,57 +2206,248 @@
                 <w:lang w:val="en-US"/>
               </w:rPr>
             </w:pPr>
-            <w:r>
-              <w:rPr>
-                <w:lang w:val="en-US"/>
-              </w:rPr>
-              <w:t>durationInMonths</w:t>
-            </w:r>
-          </w:p>
-        </w:tc>
-        <w:tc>
-          <w:tcPr>
-            <w:tcW w:w="2271" w:type="dxa"/>
-            <w:vAlign w:val="center"/>
-          </w:tcPr>
-          <w:p>
-            <w:pPr>
-              <w:rPr>
-                <w:lang w:val="en-US"/>
-              </w:rPr>
-            </w:pPr>
-            <w:r>
-              <w:rPr>
-                <w:lang w:val="en-US"/>
-              </w:rPr>
-              <w:t>Array</w:t>
-            </w:r>
-          </w:p>
-        </w:tc>
-        <w:tc>
-          <w:tcPr>
-            <w:tcW w:w="2271" w:type="dxa"/>
-            <w:vAlign w:val="center"/>
-          </w:tcPr>
-          <w:p>
-            <w:pPr>
-              <w:rPr>
-                <w:lang w:val="en-US"/>
-              </w:rPr>
-            </w:pPr>
-            <w:r>
-              <w:rPr>
-                <w:lang w:val="en-US"/>
-              </w:rPr>
-              <w:t>It has to be an array with 6 positive integers.</w:t>
+            <w:proofErr w:type="spellStart"/>
+            <w:r>
+              <w:rPr>
+                <w:lang w:val="en-US"/>
+              </w:rPr>
+              <w:t>ManagersPhoneNumber</w:t>
+            </w:r>
+            <w:proofErr w:type="spellEnd"/>
+          </w:p>
+        </w:tc>
+        <w:tc>
+          <w:tcPr>
+            <w:tcW w:w="2271" w:type="dxa"/>
+            <w:vAlign w:val="center"/>
+          </w:tcPr>
+          <w:p>
+            <w:pPr>
+              <w:rPr>
+                <w:lang w:val="en-US"/>
+              </w:rPr>
+            </w:pPr>
+            <w:r>
+              <w:rPr>
+                <w:lang w:val="en-US"/>
+              </w:rPr>
+              <w:t>String</w:t>
+            </w:r>
+          </w:p>
+        </w:tc>
+        <w:tc>
+          <w:tcPr>
+            <w:tcW w:w="2271" w:type="dxa"/>
+            <w:vAlign w:val="center"/>
+          </w:tcPr>
+          <w:p>
+            <w:pPr>
+              <w:rPr>
+                <w:lang w:val="en-US"/>
+              </w:rPr>
+            </w:pPr>
+            <w:r>
+              <w:rPr>
+                <w:lang w:val="en-US"/>
+              </w:rPr>
+              <w:t xml:space="preserve">It </w:t>
+            </w:r>
+            <w:proofErr w:type="gramStart"/>
+            <w:r>
+              <w:rPr>
+                <w:lang w:val="en-US"/>
+              </w:rPr>
+              <w:t>has to</w:t>
+            </w:r>
+            <w:proofErr w:type="gramEnd"/>
+            <w:r>
+              <w:rPr>
+                <w:lang w:val="en-US"/>
+              </w:rPr>
+              <w:t xml:space="preserve"> be a string containing only numbers and special characters</w:t>
             </w:r>
           </w:p>
         </w:tc>
       </w:tr>
       <w:tr>
         <w:trPr>
-          <w:trHeight w:val="90"/>
-          <w:tblHeader/>
+          <w:trHeight w:val="727"/>
+        </w:trPr>
+        <w:tc>
+          <w:tcPr>
+            <w:tcW w:w="2271" w:type="dxa"/>
+            <w:shd w:val="clear" w:color="auto" w:fill="D9E2F3"/>
+            <w:vAlign w:val="center"/>
+          </w:tcPr>
+          <w:p>
+            <w:pPr>
+              <w:rPr>
+                <w:lang w:val="en-US"/>
+              </w:rPr>
+            </w:pPr>
+            <w:r>
+              <w:rPr>
+                <w:lang w:val="en-US"/>
+              </w:rPr>
+              <w:t>Result or postcondition</w:t>
+            </w:r>
+          </w:p>
+        </w:tc>
+        <w:tc>
+          <w:tcPr>
+            <w:tcW w:w="6813" w:type="dxa"/>
+            <w:gridSpan w:val="3"/>
+            <w:vAlign w:val="center"/>
+          </w:tcPr>
+          <w:p>
+            <w:pPr>
+              <w:rPr>
+                <w:lang w:val="en-US"/>
+              </w:rPr>
+            </w:pPr>
+            <w:r>
+              <w:rPr>
+                <w:lang w:val="en-US"/>
+              </w:rPr>
+              <w:t xml:space="preserve">When the project is accepted, the software will ask the user for the name of the project, the name of the client, the budget of the project, and the </w:t>
+            </w:r>
+            <w:r>
+              <w:rPr>
+                <w:lang w:val="en-US"/>
+              </w:rPr>
+              <w:t xml:space="preserve">names and </w:t>
+            </w:r>
+            <w:r>
+              <w:rPr>
+                <w:lang w:val="en-US"/>
+              </w:rPr>
+              <w:t xml:space="preserve">phone numbers of the managers in the project whether they are from </w:t>
+            </w:r>
+            <w:proofErr w:type="spellStart"/>
+            <w:r>
+              <w:rPr>
+                <w:lang w:val="en-US"/>
+              </w:rPr>
+              <w:t>greenSQA</w:t>
+            </w:r>
+            <w:proofErr w:type="spellEnd"/>
+            <w:r>
+              <w:rPr>
+                <w:lang w:val="en-US"/>
+              </w:rPr>
+              <w:t xml:space="preserve"> or the client.</w:t>
+            </w:r>
+            <w:r>
+              <w:rPr>
+                <w:lang w:val="en-US"/>
+              </w:rPr>
+              <w:t xml:space="preserve"> </w:t>
+            </w:r>
+            <w:r>
+              <w:rPr>
+                <w:lang w:val="en-US"/>
+              </w:rPr>
+              <w:t>The software then will set the actual date as the starting date and calculate the ending date based on how long the phases last.</w:t>
+            </w:r>
+            <w:r>
+              <w:rPr>
+                <w:lang w:val="en-US"/>
+              </w:rPr>
+              <w:br/>
+              <w:t>The software will validate the information and will output a message of confirmation. If any of the information inserted by the user is not valid, the software will show a message showing the error.</w:t>
+            </w:r>
+          </w:p>
+        </w:tc>
+      </w:tr>
+      <w:tr>
+        <w:trPr>
+          <w:trHeight w:val="286"/>
+        </w:trPr>
+        <w:tc>
+          <w:tcPr>
+            <w:tcW w:w="2271" w:type="dxa"/>
+            <w:vMerge w:val="restart"/>
+            <w:shd w:val="clear" w:color="auto" w:fill="D9E2F3"/>
+            <w:vAlign w:val="center"/>
+          </w:tcPr>
+          <w:p>
+            <w:pPr>
+              <w:rPr>
+                <w:lang w:val="en-US"/>
+              </w:rPr>
+            </w:pPr>
+            <w:r>
+              <w:rPr>
+                <w:lang w:val="en-US"/>
+              </w:rPr>
+              <w:t>Outputs</w:t>
+            </w:r>
+          </w:p>
+        </w:tc>
+        <w:tc>
+          <w:tcPr>
+            <w:tcW w:w="2271" w:type="dxa"/>
+            <w:vAlign w:val="center"/>
+          </w:tcPr>
+          <w:p>
+            <w:pPr>
+              <w:jc w:val="center"/>
+              <w:rPr>
+                <w:lang w:val="en-US"/>
+              </w:rPr>
+            </w:pPr>
+            <w:r>
+              <w:rPr>
+                <w:lang w:val="en-US"/>
+              </w:rPr>
+              <w:t>Entry name</w:t>
+            </w:r>
+          </w:p>
+        </w:tc>
+        <w:tc>
+          <w:tcPr>
+            <w:tcW w:w="2271" w:type="dxa"/>
+            <w:vAlign w:val="center"/>
+          </w:tcPr>
+          <w:p>
+            <w:pPr>
+              <w:jc w:val="center"/>
+              <w:rPr>
+                <w:lang w:val="en-US"/>
+              </w:rPr>
+            </w:pPr>
+            <w:r>
+              <w:rPr>
+                <w:lang w:val="en-US"/>
+              </w:rPr>
+              <w:t>Data type</w:t>
+            </w:r>
+          </w:p>
+        </w:tc>
+        <w:tc>
+          <w:tcPr>
+            <w:tcW w:w="2271" w:type="dxa"/>
+            <w:vAlign w:val="center"/>
+          </w:tcPr>
+          <w:p>
+            <w:pPr>
+              <w:jc w:val="center"/>
+              <w:rPr>
+                <w:lang w:val="en-US"/>
+              </w:rPr>
+            </w:pPr>
+            <w:r>
+              <w:rPr>
+                <w:lang w:val="en-US"/>
+              </w:rPr>
+              <w:t>Selection or repetition condition</w:t>
+            </w:r>
+          </w:p>
+        </w:tc>
+      </w:tr>
+      <w:tr>
+        <w:trPr>
+          <w:trHeight w:val="300"/>
         </w:trPr>
         <w:tc>
           <w:tcPr>
@@ -2170,29 +2466,28 @@
                 <w:right w:val="nil"/>
                 <w:between w:val="nil"/>
               </w:pBdr>
-              <w:spacing w:line="276" w:lineRule="auto"/>
-              <w:rPr>
-                <w:lang w:val="en-US"/>
-              </w:rPr>
-            </w:pPr>
-          </w:p>
-        </w:tc>
-        <w:tc>
-          <w:tcPr>
-            <w:tcW w:w="2271" w:type="dxa"/>
-            <w:vAlign w:val="center"/>
-          </w:tcPr>
-          <w:p>
-            <w:pPr>
-              <w:rPr>
-                <w:lang w:val="en-US"/>
-              </w:rPr>
-            </w:pPr>
-            <w:r>
-              <w:rPr>
-                <w:lang w:val="en-US"/>
-              </w:rPr>
-              <w:t>greenSQAManagersPhoneNumber</w:t>
+              <w:rPr>
+                <w:lang w:val="en-US"/>
+              </w:rPr>
+            </w:pPr>
+          </w:p>
+        </w:tc>
+        <w:tc>
+          <w:tcPr>
+            <w:tcW w:w="2271" w:type="dxa"/>
+            <w:vAlign w:val="center"/>
+          </w:tcPr>
+          <w:p>
+            <w:pPr>
+              <w:rPr>
+                <w:lang w:val="en-US"/>
+              </w:rPr>
+            </w:pPr>
+            <w:r>
+              <w:rPr>
+                <w:lang w:val="en-US"/>
+              </w:rPr>
+              <w:t>Message</w:t>
             </w:r>
           </w:p>
         </w:tc>
@@ -2230,356 +2525,7 @@
               <w:rPr>
                 <w:lang w:val="en-US"/>
               </w:rPr>
-              <w:t>It has to be a string containing only numbers and special characters</w:t>
-            </w:r>
-          </w:p>
-        </w:tc>
-      </w:tr>
-      <w:tr>
-        <w:trPr>
-          <w:trHeight w:val="90"/>
-          <w:tblHeader/>
-        </w:trPr>
-        <w:tc>
-          <w:tcPr>
-            <w:tcW w:w="2271" w:type="dxa"/>
-            <w:vMerge/>
-            <w:shd w:val="clear" w:color="auto" w:fill="D9E2F3"/>
-            <w:vAlign w:val="center"/>
-          </w:tcPr>
-          <w:p>
-            <w:pPr>
-              <w:widowControl w:val="0"/>
-              <w:pBdr>
-                <w:top w:val="nil"/>
-                <w:left w:val="nil"/>
-                <w:bottom w:val="nil"/>
-                <w:right w:val="nil"/>
-                <w:between w:val="nil"/>
-              </w:pBdr>
-              <w:spacing w:line="276" w:lineRule="auto"/>
-              <w:rPr>
-                <w:lang w:val="en-US"/>
-              </w:rPr>
-            </w:pPr>
-          </w:p>
-        </w:tc>
-        <w:tc>
-          <w:tcPr>
-            <w:tcW w:w="2271" w:type="dxa"/>
-            <w:vAlign w:val="center"/>
-          </w:tcPr>
-          <w:p>
-            <w:pPr>
-              <w:rPr>
-                <w:lang w:val="en-US"/>
-              </w:rPr>
-            </w:pPr>
-            <w:r>
-              <w:rPr>
-                <w:lang w:val="en-US"/>
-              </w:rPr>
-              <w:t>clientManagersPhoneNumber</w:t>
-            </w:r>
-          </w:p>
-        </w:tc>
-        <w:tc>
-          <w:tcPr>
-            <w:tcW w:w="2271" w:type="dxa"/>
-            <w:vAlign w:val="center"/>
-          </w:tcPr>
-          <w:p>
-            <w:pPr>
-              <w:rPr>
-                <w:lang w:val="en-US"/>
-              </w:rPr>
-            </w:pPr>
-            <w:r>
-              <w:rPr>
-                <w:lang w:val="en-US"/>
-              </w:rPr>
-              <w:t>String</w:t>
-            </w:r>
-          </w:p>
-        </w:tc>
-        <w:tc>
-          <w:tcPr>
-            <w:tcW w:w="2271" w:type="dxa"/>
-            <w:vAlign w:val="center"/>
-          </w:tcPr>
-          <w:p>
-            <w:pPr>
-              <w:rPr>
-                <w:lang w:val="en-US"/>
-              </w:rPr>
-            </w:pPr>
-            <w:r>
-              <w:rPr>
-                <w:lang w:val="en-US"/>
-              </w:rPr>
-              <w:t>It has to be a string containing only numbers and special characters</w:t>
-            </w:r>
-          </w:p>
-        </w:tc>
-      </w:tr>
-      <w:tr>
-        <w:trPr>
-          <w:trHeight w:val="727"/>
-        </w:trPr>
-        <w:tc>
-          <w:tcPr>
-            <w:tcW w:w="2271" w:type="dxa"/>
-            <w:shd w:val="clear" w:color="auto" w:fill="D9E2F3"/>
-            <w:vAlign w:val="center"/>
-          </w:tcPr>
-          <w:p>
-            <w:pPr>
-              <w:rPr>
-                <w:lang w:val="en-US"/>
-              </w:rPr>
-            </w:pPr>
-            <w:r>
-              <w:rPr>
-                <w:lang w:val="en-US"/>
-              </w:rPr>
-              <w:t>Result or postcondition</w:t>
-            </w:r>
-          </w:p>
-        </w:tc>
-        <w:tc>
-          <w:tcPr>
-            <w:tcW w:w="6813" w:type="dxa"/>
-            <w:gridSpan w:val="3"/>
-            <w:vAlign w:val="center"/>
-          </w:tcPr>
-          <w:p>
-            <w:pPr>
-              <w:rPr>
-                <w:lang w:val="en-US"/>
-              </w:rPr>
-            </w:pPr>
-            <w:r>
-              <w:rPr>
-                <w:lang w:val="en-US"/>
-              </w:rPr>
-              <w:t xml:space="preserve">When the project is accepted, the software will ask the user for the name of the project, the name of the client, the budget of the project, and the </w:t>
-            </w:r>
-            <w:r>
-              <w:rPr>
-                <w:lang w:val="en-US"/>
-              </w:rPr>
-              <w:t xml:space="preserve">names and </w:t>
-            </w:r>
-            <w:r>
-              <w:rPr>
-                <w:lang w:val="en-US"/>
-              </w:rPr>
-              <w:t>phone numbers of the managers in the project whether they are from greenSQA or the client.</w:t>
-            </w:r>
-            <w:r>
-              <w:rPr>
-                <w:lang w:val="en-US"/>
-              </w:rPr>
-              <w:t xml:space="preserve"> </w:t>
-            </w:r>
-            <w:r>
-              <w:rPr>
-                <w:lang w:val="en-US"/>
-              </w:rPr>
-              <w:t xml:space="preserve">The software then will set the actual date as the starting date and calculate the ending date based on how </w:t>
-            </w:r>
-            <w:r>
-              <w:rPr>
-                <w:lang w:val="en-US"/>
-              </w:rPr>
-              <w:lastRenderedPageBreak/>
-              <w:t>long the phases last.</w:t>
-            </w:r>
-            <w:r>
-              <w:rPr>
-                <w:lang w:val="en-US"/>
-              </w:rPr>
-              <w:br/>
-              <w:t>The software will validate the information and will output a message of confirmation. If any of the information inserted by the user is not valid, the software will show a message showing the error.</w:t>
-            </w:r>
-          </w:p>
-        </w:tc>
-      </w:tr>
-      <w:tr>
-        <w:trPr>
-          <w:trHeight w:val="286"/>
-        </w:trPr>
-        <w:tc>
-          <w:tcPr>
-            <w:tcW w:w="2271" w:type="dxa"/>
-            <w:vMerge w:val="restart"/>
-            <w:shd w:val="clear" w:color="auto" w:fill="D9E2F3"/>
-            <w:vAlign w:val="center"/>
-          </w:tcPr>
-          <w:p>
-            <w:pPr>
-              <w:rPr>
-                <w:lang w:val="en-US"/>
-              </w:rPr>
-            </w:pPr>
-            <w:r>
-              <w:rPr>
-                <w:lang w:val="en-US"/>
-              </w:rPr>
-              <w:lastRenderedPageBreak/>
-              <w:t>Outputs</w:t>
-            </w:r>
-          </w:p>
-        </w:tc>
-        <w:tc>
-          <w:tcPr>
-            <w:tcW w:w="2271" w:type="dxa"/>
-            <w:vAlign w:val="center"/>
-          </w:tcPr>
-          <w:p>
-            <w:pPr>
-              <w:jc w:val="center"/>
-              <w:rPr>
-                <w:lang w:val="en-US"/>
-              </w:rPr>
-            </w:pPr>
-            <w:r>
-              <w:rPr>
-                <w:lang w:val="en-US"/>
-              </w:rPr>
-              <w:t>Entry name</w:t>
-            </w:r>
-          </w:p>
-        </w:tc>
-        <w:tc>
-          <w:tcPr>
-            <w:tcW w:w="2271" w:type="dxa"/>
-            <w:vAlign w:val="center"/>
-          </w:tcPr>
-          <w:p>
-            <w:pPr>
-              <w:jc w:val="center"/>
-              <w:rPr>
-                <w:lang w:val="en-US"/>
-              </w:rPr>
-            </w:pPr>
-            <w:r>
-              <w:rPr>
-                <w:lang w:val="en-US"/>
-              </w:rPr>
-              <w:t>Data type</w:t>
-            </w:r>
-          </w:p>
-        </w:tc>
-        <w:tc>
-          <w:tcPr>
-            <w:tcW w:w="2271" w:type="dxa"/>
-            <w:vAlign w:val="center"/>
-          </w:tcPr>
-          <w:p>
-            <w:pPr>
-              <w:jc w:val="center"/>
-              <w:rPr>
-                <w:lang w:val="en-US"/>
-              </w:rPr>
-            </w:pPr>
-            <w:r>
-              <w:rPr>
-                <w:lang w:val="en-US"/>
-              </w:rPr>
-              <w:t>Selection or repetition condition</w:t>
-            </w:r>
-          </w:p>
-        </w:tc>
-      </w:tr>
-      <w:tr>
-        <w:trPr>
-          <w:trHeight w:val="300"/>
-        </w:trPr>
-        <w:tc>
-          <w:tcPr>
-            <w:tcW w:w="2271" w:type="dxa"/>
-            <w:vMerge/>
-            <w:shd w:val="clear" w:color="auto" w:fill="D9E2F3"/>
-            <w:vAlign w:val="center"/>
-          </w:tcPr>
-          <w:p>
-            <w:pPr>
-              <w:widowControl w:val="0"/>
-              <w:pBdr>
-                <w:top w:val="nil"/>
-                <w:left w:val="nil"/>
-                <w:bottom w:val="nil"/>
-                <w:right w:val="nil"/>
-                <w:between w:val="nil"/>
-              </w:pBdr>
-              <w:rPr>
-                <w:lang w:val="en-US"/>
-              </w:rPr>
-            </w:pPr>
-          </w:p>
-        </w:tc>
-        <w:tc>
-          <w:tcPr>
-            <w:tcW w:w="2271" w:type="dxa"/>
-            <w:vAlign w:val="center"/>
-          </w:tcPr>
-          <w:p>
-            <w:pPr>
-              <w:rPr>
-                <w:lang w:val="en-US"/>
-              </w:rPr>
-            </w:pPr>
-            <w:r>
-              <w:rPr>
-                <w:lang w:val="en-US"/>
-              </w:rPr>
-              <w:t>Message</w:t>
-            </w:r>
-          </w:p>
-        </w:tc>
-        <w:tc>
-          <w:tcPr>
-            <w:tcW w:w="2271" w:type="dxa"/>
-            <w:vAlign w:val="center"/>
-          </w:tcPr>
-          <w:p>
-            <w:pPr>
-              <w:rPr>
-                <w:lang w:val="en-US"/>
-              </w:rPr>
-            </w:pPr>
-            <w:r>
-              <w:rPr>
-                <w:lang w:val="en-US"/>
-              </w:rPr>
-              <w:t>String</w:t>
-            </w:r>
-          </w:p>
-        </w:tc>
-        <w:tc>
-          <w:tcPr>
-            <w:tcW w:w="2271" w:type="dxa"/>
-            <w:vAlign w:val="center"/>
-          </w:tcPr>
-          <w:p>
-            <w:pPr>
-              <w:rPr>
-                <w:lang w:val="en-US"/>
-              </w:rPr>
-            </w:pPr>
-            <w:r>
-              <w:rPr>
-                <w:lang w:val="en-US"/>
-              </w:rPr>
-              <w:t xml:space="preserve">It will be a message saying if the process </w:t>
-            </w:r>
-            <w:r>
-              <w:rPr>
-                <w:lang w:val="en-US"/>
-              </w:rPr>
-              <w:lastRenderedPageBreak/>
-              <w:t xml:space="preserve">was successful or not and why. </w:t>
+              <w:t xml:space="preserve">It will be a message saying if the process was successful or not and why. </w:t>
             </w:r>
           </w:p>
         </w:tc>
@@ -3159,12 +3105,14 @@
                 <w:lang w:val="en-US"/>
               </w:rPr>
             </w:pPr>
+            <w:proofErr w:type="spellStart"/>
             <w:r>
               <w:rPr>
                 <w:lang w:val="en-US"/>
               </w:rPr>
               <w:t>indexOfTheProject</w:t>
             </w:r>
+            <w:proofErr w:type="spellEnd"/>
           </w:p>
         </w:tc>
         <w:tc>
@@ -3201,7 +3149,21 @@
               <w:rPr>
                 <w:lang w:val="en-US"/>
               </w:rPr>
-              <w:t>It must be a positive numbers corresponding to one of the projects in the system.</w:t>
+              <w:t xml:space="preserve">It must be a </w:t>
+            </w:r>
+            <w:proofErr w:type="gramStart"/>
+            <w:r>
+              <w:rPr>
+                <w:lang w:val="en-US"/>
+              </w:rPr>
+              <w:t>positive numbers</w:t>
+            </w:r>
+            <w:proofErr w:type="gramEnd"/>
+            <w:r>
+              <w:rPr>
+                <w:lang w:val="en-US"/>
+              </w:rPr>
+              <w:t xml:space="preserve"> corresponding to one of the projects in the system.</w:t>
             </w:r>
           </w:p>
         </w:tc>
@@ -3246,7 +3208,21 @@
               <w:rPr>
                 <w:lang w:val="en-US"/>
               </w:rPr>
-              <w:t>The software will display a menu showing all the available projects at the moment, after that, t</w:t>
+              <w:t xml:space="preserve">The software will display a menu showing all the available projects </w:t>
+            </w:r>
+            <w:proofErr w:type="gramStart"/>
+            <w:r>
+              <w:rPr>
+                <w:lang w:val="en-US"/>
+              </w:rPr>
+              <w:t>at the moment</w:t>
+            </w:r>
+            <w:proofErr w:type="gramEnd"/>
+            <w:r>
+              <w:rPr>
+                <w:lang w:val="en-US"/>
+              </w:rPr>
+              <w:t>, after that, t</w:t>
             </w:r>
             <w:r>
               <w:rPr>
@@ -3478,12 +3454,14 @@
                 <w:lang w:val="en-US"/>
               </w:rPr>
             </w:pPr>
+            <w:proofErr w:type="spellStart"/>
             <w:r>
               <w:rPr>
                 <w:lang w:val="en-US"/>
               </w:rPr>
               <w:t>MenuOfProjects</w:t>
             </w:r>
+            <w:proofErr w:type="spellEnd"/>
           </w:p>
         </w:tc>
         <w:tc>
@@ -3520,7 +3498,23 @@
               <w:rPr>
                 <w:lang w:val="en-US"/>
               </w:rPr>
-              <w:t xml:space="preserve">It will be a menu with the index of the project and it’s name. </w:t>
+              <w:t xml:space="preserve">It will be a menu with the index of the project and </w:t>
+            </w:r>
+            <w:proofErr w:type="spellStart"/>
+            <w:proofErr w:type="gramStart"/>
+            <w:r>
+              <w:rPr>
+                <w:lang w:val="en-US"/>
+              </w:rPr>
+              <w:t>it’s</w:t>
+            </w:r>
+            <w:proofErr w:type="spellEnd"/>
+            <w:proofErr w:type="gramEnd"/>
+            <w:r>
+              <w:rPr>
+                <w:lang w:val="en-US"/>
+              </w:rPr>
+              <w:t xml:space="preserve"> name. </w:t>
             </w:r>
           </w:p>
         </w:tc>
@@ -3733,7 +3727,21 @@
               <w:rPr>
                 <w:lang w:val="en-US"/>
               </w:rPr>
-              <w:t>capsule (technique, management,  domain, and experiences.)</w:t>
+              <w:t xml:space="preserve">capsule (technique, </w:t>
+            </w:r>
+            <w:proofErr w:type="gramStart"/>
+            <w:r>
+              <w:rPr>
+                <w:lang w:val="en-US"/>
+              </w:rPr>
+              <w:t>management,  domain</w:t>
+            </w:r>
+            <w:proofErr w:type="gramEnd"/>
+            <w:r>
+              <w:rPr>
+                <w:lang w:val="en-US"/>
+              </w:rPr>
+              <w:t>, and experiences.)</w:t>
             </w:r>
           </w:p>
           <w:p>
@@ -4026,7 +4034,7 @@
               <w:rPr>
                 <w:lang w:val="en-US"/>
               </w:rPr>
-              <w:t>REQUIRED</w:t>
+              <w:t>It must contain hashtags.</w:t>
             </w:r>
           </w:p>
         </w:tc>
@@ -4071,12 +4079,14 @@
                 <w:lang w:val="en-US"/>
               </w:rPr>
             </w:pPr>
+            <w:proofErr w:type="spellStart"/>
             <w:r>
               <w:rPr>
                 <w:lang w:val="en-US"/>
               </w:rPr>
               <w:t>kindOfCapsule</w:t>
             </w:r>
+            <w:proofErr w:type="spellEnd"/>
           </w:p>
         </w:tc>
         <w:tc>
@@ -4170,12 +4180,14 @@
                 <w:lang w:val="en-US"/>
               </w:rPr>
             </w:pPr>
+            <w:proofErr w:type="spellStart"/>
             <w:r>
               <w:rPr>
                 <w:lang w:val="en-US"/>
               </w:rPr>
               <w:t>projectsName</w:t>
             </w:r>
+            <w:proofErr w:type="spellEnd"/>
           </w:p>
         </w:tc>
         <w:tc>
@@ -4212,7 +4224,21 @@
               <w:rPr>
                 <w:lang w:val="en-US"/>
               </w:rPr>
-              <w:t>It has to correspond to any of the projects already created.</w:t>
+              <w:t xml:space="preserve">It </w:t>
+            </w:r>
+            <w:proofErr w:type="gramStart"/>
+            <w:r>
+              <w:rPr>
+                <w:lang w:val="en-US"/>
+              </w:rPr>
+              <w:t>has to</w:t>
+            </w:r>
+            <w:proofErr w:type="gramEnd"/>
+            <w:r>
+              <w:rPr>
+                <w:lang w:val="en-US"/>
+              </w:rPr>
+              <w:t xml:space="preserve"> correspond to any of the projects already created.</w:t>
             </w:r>
           </w:p>
         </w:tc>
@@ -4257,12 +4283,14 @@
                 <w:lang w:val="en-US"/>
               </w:rPr>
             </w:pPr>
+            <w:proofErr w:type="spellStart"/>
             <w:r>
               <w:rPr>
                 <w:lang w:val="en-US"/>
               </w:rPr>
               <w:t>nameEmployee</w:t>
             </w:r>
+            <w:proofErr w:type="spellEnd"/>
           </w:p>
         </w:tc>
         <w:tc>
@@ -4344,12 +4372,14 @@
                 <w:lang w:val="en-US"/>
               </w:rPr>
             </w:pPr>
+            <w:proofErr w:type="spellStart"/>
             <w:r>
               <w:rPr>
                 <w:lang w:val="en-US"/>
               </w:rPr>
               <w:t>knowledgeGenerated</w:t>
             </w:r>
+            <w:proofErr w:type="spellEnd"/>
           </w:p>
         </w:tc>
         <w:tc>
@@ -4386,7 +4416,7 @@
               <w:rPr>
                 <w:lang w:val="en-US"/>
               </w:rPr>
-              <w:t>REQUIRED</w:t>
+              <w:t xml:space="preserve">It must contain hashtags. </w:t>
             </w:r>
           </w:p>
         </w:tc>
@@ -4451,7 +4481,21 @@
               <w:rPr>
                 <w:lang w:val="en-US"/>
               </w:rPr>
-              <w:t xml:space="preserve">Besides this, the software has to make sure that the capsule has keywords (words surrounded by hashtags) and if all the requirements </w:t>
+              <w:t xml:space="preserve">Besides this, the software </w:t>
+            </w:r>
+            <w:proofErr w:type="gramStart"/>
+            <w:r>
+              <w:rPr>
+                <w:lang w:val="en-US"/>
+              </w:rPr>
+              <w:t>has to</w:t>
+            </w:r>
+            <w:proofErr w:type="gramEnd"/>
+            <w:r>
+              <w:rPr>
+                <w:lang w:val="en-US"/>
+              </w:rPr>
+              <w:t xml:space="preserve"> make sure that the capsule has keywords (words surrounded by hashtags) and if all the requirements </w:t>
             </w:r>
             <w:r>
               <w:rPr>
@@ -4634,14 +4678,7 @@
               <w:rPr>
                 <w:lang w:val="en-US"/>
               </w:rPr>
-              <w:t xml:space="preserve">It will be a message saying if the process </w:t>
-            </w:r>
-            <w:r>
-              <w:rPr>
-                <w:lang w:val="en-US"/>
-              </w:rPr>
-              <w:lastRenderedPageBreak/>
-              <w:t xml:space="preserve">was successful or not and why. </w:t>
+              <w:t xml:space="preserve">It will be a message saying if the process was successful or not and why. </w:t>
             </w:r>
           </w:p>
         </w:tc>
@@ -5138,7 +5175,7 @@
       </w:tr>
       <w:tr>
         <w:trPr>
-          <w:trHeight w:val="270"/>
+          <w:trHeight w:val="803"/>
           <w:tblHeader/>
         </w:trPr>
         <w:tc>
@@ -5176,12 +5213,14 @@
                 <w:lang w:val="en-US"/>
               </w:rPr>
             </w:pPr>
+            <w:proofErr w:type="spellStart"/>
             <w:r>
               <w:rPr>
                 <w:lang w:val="en-US"/>
               </w:rPr>
               <w:t>IDofCapsule</w:t>
             </w:r>
+            <w:proofErr w:type="spellEnd"/>
           </w:p>
         </w:tc>
         <w:tc>
@@ -5218,157 +5257,15 @@
               <w:rPr>
                 <w:lang w:val="en-US"/>
               </w:rPr>
-              <w:t xml:space="preserve">It will be the ID of the capsule that wants to be approved, it must match with the current capsules in the system. </w:t>
+              <w:t xml:space="preserve">It will be the ID of the capsule that wants to be approved, it must match the current capsules in the system. </w:t>
             </w:r>
           </w:p>
         </w:tc>
       </w:tr>
       <w:tr>
         <w:trPr>
-          <w:trHeight w:val="727"/>
-        </w:trPr>
-        <w:tc>
-          <w:tcPr>
-            <w:tcW w:w="2271" w:type="dxa"/>
-            <w:shd w:val="clear" w:color="auto" w:fill="D9E2F3"/>
-            <w:vAlign w:val="center"/>
-          </w:tcPr>
-          <w:p>
-            <w:pPr>
-              <w:rPr>
-                <w:lang w:val="en-US"/>
-              </w:rPr>
-            </w:pPr>
-            <w:r>
-              <w:rPr>
-                <w:lang w:val="en-US"/>
-              </w:rPr>
-              <w:t>Result or postcondition</w:t>
-            </w:r>
-          </w:p>
-        </w:tc>
-        <w:tc>
-          <w:tcPr>
-            <w:tcW w:w="6813" w:type="dxa"/>
-            <w:gridSpan w:val="3"/>
-            <w:vAlign w:val="center"/>
-          </w:tcPr>
-          <w:p>
-            <w:pPr>
-              <w:rPr>
-                <w:lang w:val="en-US"/>
-              </w:rPr>
-            </w:pPr>
-            <w:r>
-              <w:rPr>
-                <w:lang w:val="en-US"/>
-              </w:rPr>
-              <w:t xml:space="preserve">The software will display a list indicating what capsules are under revision, then the user can choose from one of the capsules and the application will automatically save the actual date of approval. Then it will show a message indicating the success of </w:t>
-            </w:r>
-            <w:r>
-              <w:rPr>
-                <w:lang w:val="en-US"/>
-              </w:rPr>
-              <w:t>the transaction</w:t>
-            </w:r>
-            <w:r>
-              <w:rPr>
-                <w:lang w:val="en-US"/>
-              </w:rPr>
-              <w:t xml:space="preserve"> or not. </w:t>
-            </w:r>
-          </w:p>
-        </w:tc>
-      </w:tr>
-      <w:tr>
-        <w:trPr>
-          <w:trHeight w:val="286"/>
-        </w:trPr>
-        <w:tc>
-          <w:tcPr>
-            <w:tcW w:w="2271" w:type="dxa"/>
-            <w:vMerge w:val="restart"/>
-            <w:shd w:val="clear" w:color="auto" w:fill="D9E2F3"/>
-            <w:vAlign w:val="center"/>
-          </w:tcPr>
-          <w:p>
-            <w:pPr>
-              <w:rPr>
-                <w:lang w:val="en-US"/>
-              </w:rPr>
-            </w:pPr>
-            <w:r>
-              <w:rPr>
-                <w:lang w:val="en-US"/>
-              </w:rPr>
-              <w:t>Outputs</w:t>
-            </w:r>
-          </w:p>
-        </w:tc>
-        <w:tc>
-          <w:tcPr>
-            <w:tcW w:w="2271" w:type="dxa"/>
-            <w:vAlign w:val="center"/>
-          </w:tcPr>
-          <w:p>
-            <w:pPr>
-              <w:jc w:val="center"/>
-              <w:rPr>
-                <w:lang w:val="en-US"/>
-              </w:rPr>
-            </w:pPr>
-            <w:r>
-              <w:rPr>
-                <w:lang w:val="en-US"/>
-              </w:rPr>
-              <w:t>Entry name</w:t>
-            </w:r>
-          </w:p>
-        </w:tc>
-        <w:tc>
-          <w:tcPr>
-            <w:tcW w:w="2271" w:type="dxa"/>
-            <w:vAlign w:val="center"/>
-          </w:tcPr>
-          <w:p>
-            <w:pPr>
-              <w:jc w:val="center"/>
-              <w:rPr>
-                <w:lang w:val="en-US"/>
-              </w:rPr>
-            </w:pPr>
-            <w:r>
-              <w:rPr>
-                <w:lang w:val="en-US"/>
-              </w:rPr>
-              <w:t>Data type</w:t>
-            </w:r>
-          </w:p>
-        </w:tc>
-        <w:tc>
-          <w:tcPr>
-            <w:tcW w:w="2271" w:type="dxa"/>
-            <w:vAlign w:val="center"/>
-          </w:tcPr>
-          <w:p>
-            <w:pPr>
-              <w:jc w:val="center"/>
-              <w:rPr>
-                <w:lang w:val="en-US"/>
-              </w:rPr>
-            </w:pPr>
-            <w:r>
-              <w:rPr>
-                <w:lang w:val="en-US"/>
-              </w:rPr>
-              <w:t>Selection or repetition condition</w:t>
-            </w:r>
-          </w:p>
-        </w:tc>
-      </w:tr>
-      <w:tr>
-        <w:trPr>
-          <w:trHeight w:val="617"/>
+          <w:trHeight w:val="802"/>
+          <w:tblHeader/>
         </w:trPr>
         <w:tc>
           <w:tcPr>
@@ -5387,28 +5284,29 @@
                 <w:right w:val="nil"/>
                 <w:between w:val="nil"/>
               </w:pBdr>
-              <w:rPr>
-                <w:lang w:val="en-US"/>
-              </w:rPr>
-            </w:pPr>
-          </w:p>
-        </w:tc>
-        <w:tc>
-          <w:tcPr>
-            <w:tcW w:w="2271" w:type="dxa"/>
-            <w:vAlign w:val="center"/>
-          </w:tcPr>
-          <w:p>
-            <w:pPr>
-              <w:rPr>
-                <w:lang w:val="en-US"/>
-              </w:rPr>
-            </w:pPr>
-            <w:r>
-              <w:rPr>
-                <w:lang w:val="en-US"/>
-              </w:rPr>
-              <w:t>Message</w:t>
+              <w:spacing w:line="276" w:lineRule="auto"/>
+              <w:rPr>
+                <w:lang w:val="en-US"/>
+              </w:rPr>
+            </w:pPr>
+          </w:p>
+        </w:tc>
+        <w:tc>
+          <w:tcPr>
+            <w:tcW w:w="2271" w:type="dxa"/>
+            <w:vAlign w:val="center"/>
+          </w:tcPr>
+          <w:p>
+            <w:pPr>
+              <w:rPr>
+                <w:lang w:val="en-US"/>
+              </w:rPr>
+            </w:pPr>
+            <w:r>
+              <w:rPr>
+                <w:lang w:val="en-US"/>
+              </w:rPr>
+              <w:t>Project</w:t>
             </w:r>
           </w:p>
         </w:tc>
@@ -5439,14 +5337,182 @@
           <w:p>
             <w:pPr>
               <w:rPr>
-                <w:lang w:val="en-US"/>
-              </w:rPr>
-            </w:pPr>
-            <w:r>
-              <w:rPr>
-                <w:lang w:val="en-US"/>
-              </w:rPr>
-              <w:t xml:space="preserve">It will be a message saying if the process was successful or not and why. </w:t>
+                <w:u w:val="single"/>
+                <w:lang w:val="en-US"/>
+              </w:rPr>
+            </w:pPr>
+            <w:r>
+              <w:rPr>
+                <w:lang w:val="en-US"/>
+              </w:rPr>
+              <w:t xml:space="preserve">It will be a </w:t>
+            </w:r>
+            <w:r>
+              <w:rPr>
+                <w:lang w:val="en-US"/>
+              </w:rPr>
+              <w:t xml:space="preserve">String representing </w:t>
+            </w:r>
+            <w:r>
+              <w:rPr>
+                <w:lang w:val="en-US"/>
+              </w:rPr>
+              <w:t>which project the capsules that you want to approve are stored. The project must be active</w:t>
+            </w:r>
+          </w:p>
+        </w:tc>
+      </w:tr>
+      <w:tr>
+        <w:trPr>
+          <w:trHeight w:val="727"/>
+        </w:trPr>
+        <w:tc>
+          <w:tcPr>
+            <w:tcW w:w="2271" w:type="dxa"/>
+            <w:shd w:val="clear" w:color="auto" w:fill="D9E2F3"/>
+            <w:vAlign w:val="center"/>
+          </w:tcPr>
+          <w:p>
+            <w:pPr>
+              <w:rPr>
+                <w:lang w:val="en-US"/>
+              </w:rPr>
+            </w:pPr>
+            <w:r>
+              <w:rPr>
+                <w:lang w:val="en-US"/>
+              </w:rPr>
+              <w:t>Result or postcondition</w:t>
+            </w:r>
+          </w:p>
+        </w:tc>
+        <w:tc>
+          <w:tcPr>
+            <w:tcW w:w="6813" w:type="dxa"/>
+            <w:gridSpan w:val="3"/>
+            <w:vAlign w:val="center"/>
+          </w:tcPr>
+          <w:p>
+            <w:pPr>
+              <w:rPr>
+                <w:lang w:val="en-US"/>
+              </w:rPr>
+            </w:pPr>
+            <w:r>
+              <w:rPr>
+                <w:lang w:val="en-US"/>
+              </w:rPr>
+              <w:t xml:space="preserve">The software will display a list indicating </w:t>
+            </w:r>
+            <w:r>
+              <w:rPr>
+                <w:lang w:val="en-US"/>
+              </w:rPr>
+              <w:t xml:space="preserve">the projects that you can approve capsules from, and a list of </w:t>
+            </w:r>
+            <w:r>
+              <w:rPr>
+                <w:lang w:val="en-US"/>
+              </w:rPr>
+              <w:t xml:space="preserve">what capsules are under revision, then the user can choose from one of the capsules and the application will automatically save the actual date of approval. Then it will show a message indicating the success of </w:t>
+            </w:r>
+            <w:r>
+              <w:rPr>
+                <w:lang w:val="en-US"/>
+              </w:rPr>
+              <w:t>the transaction</w:t>
+            </w:r>
+            <w:r>
+              <w:rPr>
+                <w:lang w:val="en-US"/>
+              </w:rPr>
+              <w:t xml:space="preserve"> or not. </w:t>
+            </w:r>
+          </w:p>
+        </w:tc>
+      </w:tr>
+      <w:tr>
+        <w:trPr>
+          <w:trHeight w:val="286"/>
+        </w:trPr>
+        <w:tc>
+          <w:tcPr>
+            <w:tcW w:w="2271" w:type="dxa"/>
+            <w:vMerge w:val="restart"/>
+            <w:shd w:val="clear" w:color="auto" w:fill="D9E2F3"/>
+            <w:vAlign w:val="center"/>
+          </w:tcPr>
+          <w:p>
+            <w:pPr>
+              <w:rPr>
+                <w:lang w:val="en-US"/>
+              </w:rPr>
+            </w:pPr>
+            <w:r>
+              <w:rPr>
+                <w:lang w:val="en-US"/>
+              </w:rPr>
+              <w:t>Outputs</w:t>
+            </w:r>
+          </w:p>
+        </w:tc>
+        <w:tc>
+          <w:tcPr>
+            <w:tcW w:w="2271" w:type="dxa"/>
+            <w:vAlign w:val="center"/>
+          </w:tcPr>
+          <w:p>
+            <w:pPr>
+              <w:jc w:val="center"/>
+              <w:rPr>
+                <w:lang w:val="en-US"/>
+              </w:rPr>
+            </w:pPr>
+            <w:r>
+              <w:rPr>
+                <w:lang w:val="en-US"/>
+              </w:rPr>
+              <w:t>Entry name</w:t>
+            </w:r>
+          </w:p>
+        </w:tc>
+        <w:tc>
+          <w:tcPr>
+            <w:tcW w:w="2271" w:type="dxa"/>
+            <w:vAlign w:val="center"/>
+          </w:tcPr>
+          <w:p>
+            <w:pPr>
+              <w:jc w:val="center"/>
+              <w:rPr>
+                <w:lang w:val="en-US"/>
+              </w:rPr>
+            </w:pPr>
+            <w:r>
+              <w:rPr>
+                <w:lang w:val="en-US"/>
+              </w:rPr>
+              <w:t>Data type</w:t>
+            </w:r>
+          </w:p>
+        </w:tc>
+        <w:tc>
+          <w:tcPr>
+            <w:tcW w:w="2271" w:type="dxa"/>
+            <w:vAlign w:val="center"/>
+          </w:tcPr>
+          <w:p>
+            <w:pPr>
+              <w:jc w:val="center"/>
+              <w:rPr>
+                <w:lang w:val="en-US"/>
+              </w:rPr>
+            </w:pPr>
+            <w:r>
+              <w:rPr>
+                <w:lang w:val="en-US"/>
+              </w:rPr>
+              <w:t>Selection or repetition condition</w:t>
             </w:r>
           </w:p>
         </w:tc>
@@ -5493,8 +5559,95 @@
               <w:rPr>
                 <w:lang w:val="en-US"/>
               </w:rPr>
+              <w:t>Message</w:t>
+            </w:r>
+          </w:p>
+        </w:tc>
+        <w:tc>
+          <w:tcPr>
+            <w:tcW w:w="2271" w:type="dxa"/>
+            <w:vAlign w:val="center"/>
+          </w:tcPr>
+          <w:p>
+            <w:pPr>
+              <w:rPr>
+                <w:lang w:val="en-US"/>
+              </w:rPr>
+            </w:pPr>
+            <w:r>
+              <w:rPr>
+                <w:lang w:val="en-US"/>
+              </w:rPr>
+              <w:t>String</w:t>
+            </w:r>
+          </w:p>
+        </w:tc>
+        <w:tc>
+          <w:tcPr>
+            <w:tcW w:w="2271" w:type="dxa"/>
+            <w:vAlign w:val="center"/>
+          </w:tcPr>
+          <w:p>
+            <w:pPr>
+              <w:rPr>
+                <w:lang w:val="en-US"/>
+              </w:rPr>
+            </w:pPr>
+            <w:r>
+              <w:rPr>
+                <w:lang w:val="en-US"/>
+              </w:rPr>
+              <w:t xml:space="preserve">It will be a message saying if the process was successful or not and why. </w:t>
+            </w:r>
+          </w:p>
+        </w:tc>
+      </w:tr>
+      <w:tr>
+        <w:trPr>
+          <w:trHeight w:val="617"/>
+        </w:trPr>
+        <w:tc>
+          <w:tcPr>
+            <w:tcW w:w="2271" w:type="dxa"/>
+            <w:vMerge/>
+            <w:shd w:val="clear" w:color="auto" w:fill="D9E2F3"/>
+            <w:vAlign w:val="center"/>
+          </w:tcPr>
+          <w:p>
+            <w:pPr>
+              <w:widowControl w:val="0"/>
+              <w:pBdr>
+                <w:top w:val="nil"/>
+                <w:left w:val="nil"/>
+                <w:bottom w:val="nil"/>
+                <w:right w:val="nil"/>
+                <w:between w:val="nil"/>
+              </w:pBdr>
+              <w:rPr>
+                <w:lang w:val="en-US"/>
+              </w:rPr>
+            </w:pPr>
+          </w:p>
+        </w:tc>
+        <w:tc>
+          <w:tcPr>
+            <w:tcW w:w="2271" w:type="dxa"/>
+            <w:vAlign w:val="center"/>
+          </w:tcPr>
+          <w:p>
+            <w:pPr>
+              <w:rPr>
+                <w:lang w:val="en-US"/>
+              </w:rPr>
+            </w:pPr>
+            <w:proofErr w:type="spellStart"/>
+            <w:r>
+              <w:rPr>
+                <w:lang w:val="en-US"/>
+              </w:rPr>
               <w:t>MenuOfCapsules</w:t>
             </w:r>
+            <w:proofErr w:type="spellEnd"/>
           </w:p>
         </w:tc>
         <w:tc>
@@ -5587,6 +5740,7 @@
               <w:rPr>
                 <w:lang w:val="en-US"/>
               </w:rPr>
+              <w:lastRenderedPageBreak/>
               <w:t>Name or identifier</w:t>
             </w:r>
           </w:p>
@@ -5759,7 +5913,7 @@
       </w:tr>
       <w:tr>
         <w:trPr>
-          <w:trHeight w:val="270"/>
+          <w:trHeight w:val="803"/>
           <w:tblHeader/>
         </w:trPr>
         <w:tc>
@@ -5797,12 +5951,14 @@
                 <w:lang w:val="en-US"/>
               </w:rPr>
             </w:pPr>
+            <w:proofErr w:type="spellStart"/>
             <w:r>
               <w:rPr>
                 <w:lang w:val="en-US"/>
               </w:rPr>
               <w:t>IDofCapsule</w:t>
             </w:r>
+            <w:proofErr w:type="spellEnd"/>
           </w:p>
         </w:tc>
         <w:tc>
@@ -5839,146 +5995,29 @@
               <w:rPr>
                 <w:lang w:val="en-US"/>
               </w:rPr>
-              <w:t xml:space="preserve">It will be the ID of the capsule that wants to be published, it must match the currently approved capsules in the system. </w:t>
+              <w:t xml:space="preserve">It will be the ID of the capsule that wants to be published, it must match the currently approved capsules in the system. It </w:t>
+            </w:r>
+            <w:proofErr w:type="gramStart"/>
+            <w:r>
+              <w:rPr>
+                <w:lang w:val="en-US"/>
+              </w:rPr>
+              <w:t>has to</w:t>
+            </w:r>
+            <w:proofErr w:type="gramEnd"/>
+            <w:r>
+              <w:rPr>
+                <w:lang w:val="en-US"/>
+              </w:rPr>
+              <w:t xml:space="preserve"> be an approved capsule. </w:t>
             </w:r>
           </w:p>
         </w:tc>
       </w:tr>
       <w:tr>
         <w:trPr>
-          <w:trHeight w:val="727"/>
-        </w:trPr>
-        <w:tc>
-          <w:tcPr>
-            <w:tcW w:w="2271" w:type="dxa"/>
-            <w:shd w:val="clear" w:color="auto" w:fill="D9E2F3"/>
-            <w:vAlign w:val="center"/>
-          </w:tcPr>
-          <w:p>
-            <w:pPr>
-              <w:rPr>
-                <w:lang w:val="en-US"/>
-              </w:rPr>
-            </w:pPr>
-            <w:r>
-              <w:rPr>
-                <w:lang w:val="en-US"/>
-              </w:rPr>
-              <w:t>Result or postcondition</w:t>
-            </w:r>
-          </w:p>
-        </w:tc>
-        <w:tc>
-          <w:tcPr>
-            <w:tcW w:w="6813" w:type="dxa"/>
-            <w:gridSpan w:val="3"/>
-            <w:vAlign w:val="center"/>
-          </w:tcPr>
-          <w:p>
-            <w:pPr>
-              <w:rPr>
-                <w:lang w:val="en-US"/>
-              </w:rPr>
-            </w:pPr>
-            <w:r>
-              <w:rPr>
-                <w:lang w:val="en-US"/>
-              </w:rPr>
-              <w:t xml:space="preserve">The software will display a list of possible capsules that were already approved to be published, it will receive the ID of the capsule that wants to be published and it will generate an URL link to the capsule. I the process was successful it will display a message indicating so. </w:t>
-            </w:r>
-          </w:p>
-        </w:tc>
-      </w:tr>
-      <w:tr>
-        <w:trPr>
-          <w:trHeight w:val="286"/>
-        </w:trPr>
-        <w:tc>
-          <w:tcPr>
-            <w:tcW w:w="2271" w:type="dxa"/>
-            <w:vMerge w:val="restart"/>
-            <w:shd w:val="clear" w:color="auto" w:fill="D9E2F3"/>
-            <w:vAlign w:val="center"/>
-          </w:tcPr>
-          <w:p>
-            <w:pPr>
-              <w:rPr>
-                <w:lang w:val="en-US"/>
-              </w:rPr>
-            </w:pPr>
-            <w:r>
-              <w:rPr>
-                <w:lang w:val="en-US"/>
-              </w:rPr>
-              <w:lastRenderedPageBreak/>
-              <w:t>Outputs</w:t>
-            </w:r>
-          </w:p>
-        </w:tc>
-        <w:tc>
-          <w:tcPr>
-            <w:tcW w:w="2271" w:type="dxa"/>
-            <w:vAlign w:val="center"/>
-          </w:tcPr>
-          <w:p>
-            <w:pPr>
-              <w:jc w:val="center"/>
-              <w:rPr>
-                <w:lang w:val="en-US"/>
-              </w:rPr>
-            </w:pPr>
-            <w:r>
-              <w:rPr>
-                <w:lang w:val="en-US"/>
-              </w:rPr>
-              <w:t>Entry name</w:t>
-            </w:r>
-          </w:p>
-        </w:tc>
-        <w:tc>
-          <w:tcPr>
-            <w:tcW w:w="2271" w:type="dxa"/>
-            <w:vAlign w:val="center"/>
-          </w:tcPr>
-          <w:p>
-            <w:pPr>
-              <w:jc w:val="center"/>
-              <w:rPr>
-                <w:lang w:val="en-US"/>
-              </w:rPr>
-            </w:pPr>
-            <w:r>
-              <w:rPr>
-                <w:lang w:val="en-US"/>
-              </w:rPr>
-              <w:t>Data type</w:t>
-            </w:r>
-          </w:p>
-        </w:tc>
-        <w:tc>
-          <w:tcPr>
-            <w:tcW w:w="2271" w:type="dxa"/>
-            <w:vAlign w:val="center"/>
-          </w:tcPr>
-          <w:p>
-            <w:pPr>
-              <w:jc w:val="center"/>
-              <w:rPr>
-                <w:lang w:val="en-US"/>
-              </w:rPr>
-            </w:pPr>
-            <w:r>
-              <w:rPr>
-                <w:lang w:val="en-US"/>
-              </w:rPr>
-              <w:t>Selection or repetition condition</w:t>
-            </w:r>
-          </w:p>
-        </w:tc>
-      </w:tr>
-      <w:tr>
-        <w:trPr>
-          <w:trHeight w:val="300"/>
+          <w:trHeight w:val="802"/>
+          <w:tblHeader/>
         </w:trPr>
         <w:tc>
           <w:tcPr>
@@ -5997,28 +6036,29 @@
                 <w:right w:val="nil"/>
                 <w:between w:val="nil"/>
               </w:pBdr>
-              <w:rPr>
-                <w:lang w:val="en-US"/>
-              </w:rPr>
-            </w:pPr>
-          </w:p>
-        </w:tc>
-        <w:tc>
-          <w:tcPr>
-            <w:tcW w:w="2271" w:type="dxa"/>
-            <w:vAlign w:val="center"/>
-          </w:tcPr>
-          <w:p>
-            <w:pPr>
-              <w:rPr>
-                <w:lang w:val="en-US"/>
-              </w:rPr>
-            </w:pPr>
-            <w:r>
-              <w:rPr>
-                <w:lang w:val="en-US"/>
-              </w:rPr>
-              <w:t>URL</w:t>
+              <w:spacing w:line="276" w:lineRule="auto"/>
+              <w:rPr>
+                <w:lang w:val="en-US"/>
+              </w:rPr>
+            </w:pPr>
+          </w:p>
+        </w:tc>
+        <w:tc>
+          <w:tcPr>
+            <w:tcW w:w="2271" w:type="dxa"/>
+            <w:vAlign w:val="center"/>
+          </w:tcPr>
+          <w:p>
+            <w:pPr>
+              <w:rPr>
+                <w:lang w:val="en-US"/>
+              </w:rPr>
+            </w:pPr>
+            <w:r>
+              <w:rPr>
+                <w:lang w:val="en-US"/>
+              </w:rPr>
+              <w:t>Project</w:t>
             </w:r>
           </w:p>
         </w:tc>
@@ -6056,14 +6096,175 @@
               <w:rPr>
                 <w:lang w:val="en-US"/>
               </w:rPr>
-              <w:t>It will be an URL representing the capsule in an HTML file</w:t>
+              <w:t>It will be</w:t>
+            </w:r>
+            <w:r>
+              <w:rPr>
+                <w:lang w:val="en-US"/>
+              </w:rPr>
+              <w:t xml:space="preserve"> a String representing</w:t>
+            </w:r>
+            <w:r>
+              <w:rPr>
+                <w:lang w:val="en-US"/>
+              </w:rPr>
+              <w:t xml:space="preserve"> </w:t>
+            </w:r>
+            <w:r>
+              <w:rPr>
+                <w:lang w:val="en-US"/>
+              </w:rPr>
+              <w:t>which</w:t>
+            </w:r>
+            <w:r>
+              <w:rPr>
+                <w:lang w:val="en-US"/>
+              </w:rPr>
+              <w:t xml:space="preserve"> project the capsules that you want to approve is stored. The project must be </w:t>
+            </w:r>
+            <w:r>
+              <w:rPr>
+                <w:lang w:val="en-US"/>
+              </w:rPr>
+              <w:t>active</w:t>
             </w:r>
           </w:p>
         </w:tc>
       </w:tr>
       <w:tr>
         <w:trPr>
-          <w:trHeight w:val="617"/>
+          <w:trHeight w:val="727"/>
+        </w:trPr>
+        <w:tc>
+          <w:tcPr>
+            <w:tcW w:w="2271" w:type="dxa"/>
+            <w:shd w:val="clear" w:color="auto" w:fill="D9E2F3"/>
+            <w:vAlign w:val="center"/>
+          </w:tcPr>
+          <w:p>
+            <w:pPr>
+              <w:rPr>
+                <w:lang w:val="en-US"/>
+              </w:rPr>
+            </w:pPr>
+            <w:r>
+              <w:rPr>
+                <w:lang w:val="en-US"/>
+              </w:rPr>
+              <w:t>Result or postcondition</w:t>
+            </w:r>
+          </w:p>
+        </w:tc>
+        <w:tc>
+          <w:tcPr>
+            <w:tcW w:w="6813" w:type="dxa"/>
+            <w:gridSpan w:val="3"/>
+            <w:vAlign w:val="center"/>
+          </w:tcPr>
+          <w:p>
+            <w:pPr>
+              <w:rPr>
+                <w:lang w:val="en-US"/>
+              </w:rPr>
+            </w:pPr>
+            <w:r>
+              <w:rPr>
+                <w:lang w:val="en-US"/>
+              </w:rPr>
+              <w:t xml:space="preserve">The software will display a list of possible capsules that were already approved to be published, it will receive the ID of the capsule that wants to be published and it will generate an URL link to the capsule. I the process was successful it will display a message indicating so. </w:t>
+            </w:r>
+          </w:p>
+        </w:tc>
+      </w:tr>
+      <w:tr>
+        <w:trPr>
+          <w:trHeight w:val="286"/>
+        </w:trPr>
+        <w:tc>
+          <w:tcPr>
+            <w:tcW w:w="2271" w:type="dxa"/>
+            <w:vMerge w:val="restart"/>
+            <w:shd w:val="clear" w:color="auto" w:fill="D9E2F3"/>
+            <w:vAlign w:val="center"/>
+          </w:tcPr>
+          <w:p>
+            <w:pPr>
+              <w:rPr>
+                <w:lang w:val="en-US"/>
+              </w:rPr>
+            </w:pPr>
+            <w:r>
+              <w:rPr>
+                <w:lang w:val="en-US"/>
+              </w:rPr>
+              <w:t>Outputs</w:t>
+            </w:r>
+          </w:p>
+        </w:tc>
+        <w:tc>
+          <w:tcPr>
+            <w:tcW w:w="2271" w:type="dxa"/>
+            <w:vAlign w:val="center"/>
+          </w:tcPr>
+          <w:p>
+            <w:pPr>
+              <w:jc w:val="center"/>
+              <w:rPr>
+                <w:lang w:val="en-US"/>
+              </w:rPr>
+            </w:pPr>
+            <w:r>
+              <w:rPr>
+                <w:lang w:val="en-US"/>
+              </w:rPr>
+              <w:t>Entry name</w:t>
+            </w:r>
+          </w:p>
+        </w:tc>
+        <w:tc>
+          <w:tcPr>
+            <w:tcW w:w="2271" w:type="dxa"/>
+            <w:vAlign w:val="center"/>
+          </w:tcPr>
+          <w:p>
+            <w:pPr>
+              <w:jc w:val="center"/>
+              <w:rPr>
+                <w:lang w:val="en-US"/>
+              </w:rPr>
+            </w:pPr>
+            <w:r>
+              <w:rPr>
+                <w:lang w:val="en-US"/>
+              </w:rPr>
+              <w:t>Data type</w:t>
+            </w:r>
+          </w:p>
+        </w:tc>
+        <w:tc>
+          <w:tcPr>
+            <w:tcW w:w="2271" w:type="dxa"/>
+            <w:vAlign w:val="center"/>
+          </w:tcPr>
+          <w:p>
+            <w:pPr>
+              <w:jc w:val="center"/>
+              <w:rPr>
+                <w:lang w:val="en-US"/>
+              </w:rPr>
+            </w:pPr>
+            <w:r>
+              <w:rPr>
+                <w:lang w:val="en-US"/>
+              </w:rPr>
+              <w:t>Selection or repetition condition</w:t>
+            </w:r>
+          </w:p>
+        </w:tc>
+      </w:tr>
+      <w:tr>
+        <w:trPr>
+          <w:trHeight w:val="300"/>
         </w:trPr>
         <w:tc>
           <w:tcPr>
@@ -6103,7 +6304,7 @@
               <w:rPr>
                 <w:lang w:val="en-US"/>
               </w:rPr>
-              <w:t>Message</w:t>
+              <w:t>URL</w:t>
             </w:r>
           </w:p>
         </w:tc>
@@ -6141,7 +6342,7 @@
               <w:rPr>
                 <w:lang w:val="en-US"/>
               </w:rPr>
-              <w:t xml:space="preserve">It will be a message saying if the process was successful or not and why. </w:t>
+              <w:t>It will be an URL representing the capsule in an HTML file</w:t>
             </w:r>
           </w:p>
         </w:tc>
@@ -6188,8 +6389,95 @@
               <w:rPr>
                 <w:lang w:val="en-US"/>
               </w:rPr>
+              <w:t>Message</w:t>
+            </w:r>
+          </w:p>
+        </w:tc>
+        <w:tc>
+          <w:tcPr>
+            <w:tcW w:w="2271" w:type="dxa"/>
+            <w:vAlign w:val="center"/>
+          </w:tcPr>
+          <w:p>
+            <w:pPr>
+              <w:rPr>
+                <w:lang w:val="en-US"/>
+              </w:rPr>
+            </w:pPr>
+            <w:r>
+              <w:rPr>
+                <w:lang w:val="en-US"/>
+              </w:rPr>
+              <w:t>String</w:t>
+            </w:r>
+          </w:p>
+        </w:tc>
+        <w:tc>
+          <w:tcPr>
+            <w:tcW w:w="2271" w:type="dxa"/>
+            <w:vAlign w:val="center"/>
+          </w:tcPr>
+          <w:p>
+            <w:pPr>
+              <w:rPr>
+                <w:lang w:val="en-US"/>
+              </w:rPr>
+            </w:pPr>
+            <w:r>
+              <w:rPr>
+                <w:lang w:val="en-US"/>
+              </w:rPr>
+              <w:t xml:space="preserve">It will be a message saying if the process was successful or not and why. </w:t>
+            </w:r>
+          </w:p>
+        </w:tc>
+      </w:tr>
+      <w:tr>
+        <w:trPr>
+          <w:trHeight w:val="617"/>
+        </w:trPr>
+        <w:tc>
+          <w:tcPr>
+            <w:tcW w:w="2271" w:type="dxa"/>
+            <w:vMerge/>
+            <w:shd w:val="clear" w:color="auto" w:fill="D9E2F3"/>
+            <w:vAlign w:val="center"/>
+          </w:tcPr>
+          <w:p>
+            <w:pPr>
+              <w:widowControl w:val="0"/>
+              <w:pBdr>
+                <w:top w:val="nil"/>
+                <w:left w:val="nil"/>
+                <w:bottom w:val="nil"/>
+                <w:right w:val="nil"/>
+                <w:between w:val="nil"/>
+              </w:pBdr>
+              <w:rPr>
+                <w:lang w:val="en-US"/>
+              </w:rPr>
+            </w:pPr>
+          </w:p>
+        </w:tc>
+        <w:tc>
+          <w:tcPr>
+            <w:tcW w:w="2271" w:type="dxa"/>
+            <w:vAlign w:val="center"/>
+          </w:tcPr>
+          <w:p>
+            <w:pPr>
+              <w:rPr>
+                <w:lang w:val="en-US"/>
+              </w:rPr>
+            </w:pPr>
+            <w:proofErr w:type="spellStart"/>
+            <w:r>
+              <w:rPr>
+                <w:lang w:val="en-US"/>
+              </w:rPr>
               <w:t>MenuOfCapsules</w:t>
             </w:r>
+            <w:proofErr w:type="spellEnd"/>
           </w:p>
         </w:tc>
         <w:tc>
@@ -6401,7 +6689,19 @@
               <w:rPr>
                 <w:lang w:val="en-US"/>
               </w:rPr>
-              <w:t>, and experiences). In order to do this the user must input which type he wants to see.</w:t>
+              <w:t xml:space="preserve">, and experiences). </w:t>
+            </w:r>
+            <w:r>
+              <w:rPr>
+                <w:lang w:val="en-US"/>
+              </w:rPr>
+              <w:t>To</w:t>
+            </w:r>
+            <w:r>
+              <w:rPr>
+                <w:lang w:val="en-US"/>
+              </w:rPr>
+              <w:t xml:space="preserve"> do this the user must input which type he wants to see.</w:t>
             </w:r>
             <w:r>
               <w:rPr>
@@ -6501,7 +6801,7 @@
       </w:tr>
       <w:tr>
         <w:trPr>
-          <w:trHeight w:val="270"/>
+          <w:trHeight w:val="675"/>
           <w:tblHeader/>
         </w:trPr>
         <w:tc>
@@ -6539,12 +6839,14 @@
                 <w:lang w:val="en-US"/>
               </w:rPr>
             </w:pPr>
+            <w:proofErr w:type="spellStart"/>
             <w:r>
               <w:rPr>
                 <w:lang w:val="en-US"/>
               </w:rPr>
               <w:t>typeOfCapsule</w:t>
             </w:r>
+            <w:proofErr w:type="spellEnd"/>
           </w:p>
         </w:tc>
         <w:tc>
@@ -6588,138 +6890,8 @@
       </w:tr>
       <w:tr>
         <w:trPr>
-          <w:trHeight w:val="727"/>
-        </w:trPr>
-        <w:tc>
-          <w:tcPr>
-            <w:tcW w:w="2271" w:type="dxa"/>
-            <w:shd w:val="clear" w:color="auto" w:fill="D9E2F3"/>
-            <w:vAlign w:val="center"/>
-          </w:tcPr>
-          <w:p>
-            <w:pPr>
-              <w:rPr>
-                <w:lang w:val="en-US"/>
-              </w:rPr>
-            </w:pPr>
-            <w:r>
-              <w:rPr>
-                <w:lang w:val="en-US"/>
-              </w:rPr>
-              <w:t>Result or postcondition</w:t>
-            </w:r>
-          </w:p>
-        </w:tc>
-        <w:tc>
-          <w:tcPr>
-            <w:tcW w:w="6813" w:type="dxa"/>
-            <w:gridSpan w:val="3"/>
-            <w:vAlign w:val="center"/>
-          </w:tcPr>
-          <w:p>
-            <w:pPr>
-              <w:rPr>
-                <w:lang w:val="en-US"/>
-              </w:rPr>
-            </w:pPr>
-            <w:r>
-              <w:rPr>
-                <w:lang w:val="en-US"/>
-              </w:rPr>
-              <w:t>The software will receive a type of capsule and then display all the capsules with that type registered to them.</w:t>
-            </w:r>
-          </w:p>
-        </w:tc>
-      </w:tr>
-      <w:tr>
-        <w:trPr>
-          <w:trHeight w:val="286"/>
-        </w:trPr>
-        <w:tc>
-          <w:tcPr>
-            <w:tcW w:w="2271" w:type="dxa"/>
-            <w:vMerge w:val="restart"/>
-            <w:shd w:val="clear" w:color="auto" w:fill="D9E2F3"/>
-            <w:vAlign w:val="center"/>
-          </w:tcPr>
-          <w:p>
-            <w:pPr>
-              <w:rPr>
-                <w:lang w:val="en-US"/>
-              </w:rPr>
-            </w:pPr>
-            <w:r>
-              <w:rPr>
-                <w:lang w:val="en-US"/>
-              </w:rPr>
-              <w:t>Outputs</w:t>
-            </w:r>
-          </w:p>
-        </w:tc>
-        <w:tc>
-          <w:tcPr>
-            <w:tcW w:w="2271" w:type="dxa"/>
-            <w:vAlign w:val="center"/>
-          </w:tcPr>
-          <w:p>
-            <w:pPr>
-              <w:jc w:val="center"/>
-              <w:rPr>
-                <w:lang w:val="en-US"/>
-              </w:rPr>
-            </w:pPr>
-            <w:r>
-              <w:rPr>
-                <w:lang w:val="en-US"/>
-              </w:rPr>
-              <w:t>Entry name</w:t>
-            </w:r>
-          </w:p>
-        </w:tc>
-        <w:tc>
-          <w:tcPr>
-            <w:tcW w:w="2271" w:type="dxa"/>
-            <w:vAlign w:val="center"/>
-          </w:tcPr>
-          <w:p>
-            <w:pPr>
-              <w:jc w:val="center"/>
-              <w:rPr>
-                <w:lang w:val="en-US"/>
-              </w:rPr>
-            </w:pPr>
-            <w:r>
-              <w:rPr>
-                <w:lang w:val="en-US"/>
-              </w:rPr>
-              <w:t>Data type</w:t>
-            </w:r>
-          </w:p>
-        </w:tc>
-        <w:tc>
-          <w:tcPr>
-            <w:tcW w:w="2271" w:type="dxa"/>
-            <w:vAlign w:val="center"/>
-          </w:tcPr>
-          <w:p>
-            <w:pPr>
-              <w:jc w:val="center"/>
-              <w:rPr>
-                <w:lang w:val="en-US"/>
-              </w:rPr>
-            </w:pPr>
-            <w:r>
-              <w:rPr>
-                <w:lang w:val="en-US"/>
-              </w:rPr>
-              <w:t>Selection or repetition condition</w:t>
-            </w:r>
-          </w:p>
-        </w:tc>
-      </w:tr>
-      <w:tr>
-        <w:trPr>
-          <w:trHeight w:val="300"/>
+          <w:trHeight w:val="675"/>
+          <w:tblHeader/>
         </w:trPr>
         <w:tc>
           <w:tcPr>
@@ -6738,29 +6910,268 @@
                 <w:right w:val="nil"/>
                 <w:between w:val="nil"/>
               </w:pBdr>
-              <w:rPr>
-                <w:lang w:val="en-US"/>
-              </w:rPr>
-            </w:pPr>
-          </w:p>
-        </w:tc>
-        <w:tc>
-          <w:tcPr>
-            <w:tcW w:w="2271" w:type="dxa"/>
-            <w:vAlign w:val="center"/>
-          </w:tcPr>
-          <w:p>
-            <w:pPr>
-              <w:rPr>
-                <w:lang w:val="en-US"/>
-              </w:rPr>
-            </w:pPr>
+              <w:spacing w:line="276" w:lineRule="auto"/>
+              <w:rPr>
+                <w:lang w:val="en-US"/>
+              </w:rPr>
+            </w:pPr>
+          </w:p>
+        </w:tc>
+        <w:tc>
+          <w:tcPr>
+            <w:tcW w:w="2271" w:type="dxa"/>
+            <w:vAlign w:val="center"/>
+          </w:tcPr>
+          <w:p>
+            <w:pPr>
+              <w:rPr>
+                <w:lang w:val="en-US"/>
+              </w:rPr>
+            </w:pPr>
+            <w:r>
+              <w:rPr>
+                <w:lang w:val="en-US"/>
+              </w:rPr>
+              <w:t>Project</w:t>
+            </w:r>
+          </w:p>
+        </w:tc>
+        <w:tc>
+          <w:tcPr>
+            <w:tcW w:w="2271" w:type="dxa"/>
+            <w:vAlign w:val="center"/>
+          </w:tcPr>
+          <w:p>
+            <w:pPr>
+              <w:rPr>
+                <w:lang w:val="en-US"/>
+              </w:rPr>
+            </w:pPr>
+            <w:r>
+              <w:rPr>
+                <w:lang w:val="en-US"/>
+              </w:rPr>
+              <w:t>String</w:t>
+            </w:r>
+          </w:p>
+        </w:tc>
+        <w:tc>
+          <w:tcPr>
+            <w:tcW w:w="2271" w:type="dxa"/>
+            <w:vAlign w:val="center"/>
+          </w:tcPr>
+          <w:p>
+            <w:pPr>
+              <w:rPr>
+                <w:lang w:val="en-US"/>
+              </w:rPr>
+            </w:pPr>
+            <w:r>
+              <w:rPr>
+                <w:lang w:val="en-US"/>
+              </w:rPr>
+              <w:t>It will</w:t>
+            </w:r>
+            <w:r>
+              <w:rPr>
+                <w:lang w:val="en-US"/>
+              </w:rPr>
+              <w:t xml:space="preserve"> be a String containing the projects that the user can information from.</w:t>
+            </w:r>
+          </w:p>
+        </w:tc>
+      </w:tr>
+      <w:tr>
+        <w:trPr>
+          <w:trHeight w:val="727"/>
+        </w:trPr>
+        <w:tc>
+          <w:tcPr>
+            <w:tcW w:w="2271" w:type="dxa"/>
+            <w:shd w:val="clear" w:color="auto" w:fill="D9E2F3"/>
+            <w:vAlign w:val="center"/>
+          </w:tcPr>
+          <w:p>
+            <w:pPr>
+              <w:rPr>
+                <w:lang w:val="en-US"/>
+              </w:rPr>
+            </w:pPr>
+            <w:r>
+              <w:rPr>
+                <w:lang w:val="en-US"/>
+              </w:rPr>
+              <w:t>Result or postcondition</w:t>
+            </w:r>
+          </w:p>
+        </w:tc>
+        <w:tc>
+          <w:tcPr>
+            <w:tcW w:w="6813" w:type="dxa"/>
+            <w:gridSpan w:val="3"/>
+            <w:vAlign w:val="center"/>
+          </w:tcPr>
+          <w:p>
+            <w:pPr>
+              <w:rPr>
+                <w:lang w:val="en-US"/>
+              </w:rPr>
+            </w:pPr>
+            <w:r>
+              <w:rPr>
+                <w:lang w:val="en-US"/>
+              </w:rPr>
+              <w:t xml:space="preserve">The software will receive a type of capsule and a </w:t>
+            </w:r>
+            <w:proofErr w:type="gramStart"/>
+            <w:r>
+              <w:rPr>
+                <w:lang w:val="en-US"/>
+              </w:rPr>
+              <w:t>project,  then</w:t>
+            </w:r>
+            <w:proofErr w:type="gramEnd"/>
+            <w:r>
+              <w:rPr>
+                <w:lang w:val="en-US"/>
+              </w:rPr>
+              <w:t xml:space="preserve"> display all the capsules with that type registered to them.</w:t>
+            </w:r>
+          </w:p>
+        </w:tc>
+      </w:tr>
+      <w:tr>
+        <w:trPr>
+          <w:trHeight w:val="286"/>
+        </w:trPr>
+        <w:tc>
+          <w:tcPr>
+            <w:tcW w:w="2271" w:type="dxa"/>
+            <w:vMerge w:val="restart"/>
+            <w:shd w:val="clear" w:color="auto" w:fill="D9E2F3"/>
+            <w:vAlign w:val="center"/>
+          </w:tcPr>
+          <w:p>
+            <w:pPr>
+              <w:rPr>
+                <w:lang w:val="en-US"/>
+              </w:rPr>
+            </w:pPr>
+            <w:r>
+              <w:rPr>
+                <w:lang w:val="en-US"/>
+              </w:rPr>
+              <w:t>Outputs</w:t>
+            </w:r>
+          </w:p>
+        </w:tc>
+        <w:tc>
+          <w:tcPr>
+            <w:tcW w:w="2271" w:type="dxa"/>
+            <w:vAlign w:val="center"/>
+          </w:tcPr>
+          <w:p>
+            <w:pPr>
+              <w:jc w:val="center"/>
+              <w:rPr>
+                <w:lang w:val="en-US"/>
+              </w:rPr>
+            </w:pPr>
+            <w:r>
+              <w:rPr>
+                <w:lang w:val="en-US"/>
+              </w:rPr>
+              <w:t>Entry name</w:t>
+            </w:r>
+          </w:p>
+        </w:tc>
+        <w:tc>
+          <w:tcPr>
+            <w:tcW w:w="2271" w:type="dxa"/>
+            <w:vAlign w:val="center"/>
+          </w:tcPr>
+          <w:p>
+            <w:pPr>
+              <w:jc w:val="center"/>
+              <w:rPr>
+                <w:lang w:val="en-US"/>
+              </w:rPr>
+            </w:pPr>
+            <w:r>
+              <w:rPr>
+                <w:lang w:val="en-US"/>
+              </w:rPr>
+              <w:t>Data type</w:t>
+            </w:r>
+          </w:p>
+        </w:tc>
+        <w:tc>
+          <w:tcPr>
+            <w:tcW w:w="2271" w:type="dxa"/>
+            <w:vAlign w:val="center"/>
+          </w:tcPr>
+          <w:p>
+            <w:pPr>
+              <w:jc w:val="center"/>
+              <w:rPr>
+                <w:lang w:val="en-US"/>
+              </w:rPr>
+            </w:pPr>
+            <w:r>
+              <w:rPr>
+                <w:lang w:val="en-US"/>
+              </w:rPr>
+              <w:t>Selection or repetition condition</w:t>
+            </w:r>
+          </w:p>
+        </w:tc>
+      </w:tr>
+      <w:tr>
+        <w:trPr>
+          <w:trHeight w:val="300"/>
+        </w:trPr>
+        <w:tc>
+          <w:tcPr>
+            <w:tcW w:w="2271" w:type="dxa"/>
+            <w:vMerge/>
+            <w:shd w:val="clear" w:color="auto" w:fill="D9E2F3"/>
+            <w:vAlign w:val="center"/>
+          </w:tcPr>
+          <w:p>
+            <w:pPr>
+              <w:widowControl w:val="0"/>
+              <w:pBdr>
+                <w:top w:val="nil"/>
+                <w:left w:val="nil"/>
+                <w:bottom w:val="nil"/>
+                <w:right w:val="nil"/>
+                <w:between w:val="nil"/>
+              </w:pBdr>
+              <w:rPr>
+                <w:lang w:val="en-US"/>
+              </w:rPr>
+            </w:pPr>
+          </w:p>
+        </w:tc>
+        <w:tc>
+          <w:tcPr>
+            <w:tcW w:w="2271" w:type="dxa"/>
+            <w:vAlign w:val="center"/>
+          </w:tcPr>
+          <w:p>
+            <w:pPr>
+              <w:rPr>
+                <w:lang w:val="en-US"/>
+              </w:rPr>
+            </w:pPr>
+            <w:proofErr w:type="spellStart"/>
             <w:r>
               <w:rPr>
                 <w:lang w:val="en-US"/>
               </w:rPr>
               <w:t>MenuOfCapsules</w:t>
             </w:r>
+            <w:proofErr w:type="spellEnd"/>
           </w:p>
         </w:tc>
         <w:tc>
@@ -6797,7 +7208,7 @@
               <w:rPr>
                 <w:lang w:val="en-US"/>
               </w:rPr>
-              <w:t>It will be a list containing all the capsules with the same type.</w:t>
+              <w:t>It will be a list containing all the capsules of the same type.</w:t>
             </w:r>
           </w:p>
         </w:tc>
@@ -7092,12 +7503,14 @@
                 <w:lang w:val="en-US"/>
               </w:rPr>
             </w:pPr>
+            <w:proofErr w:type="spellStart"/>
             <w:r>
               <w:rPr>
                 <w:lang w:val="en-US"/>
               </w:rPr>
               <w:t>projectName</w:t>
             </w:r>
+            <w:proofErr w:type="spellEnd"/>
           </w:p>
         </w:tc>
         <w:tc>
@@ -7134,7 +7547,21 @@
               <w:rPr>
                 <w:lang w:val="en-US"/>
               </w:rPr>
-              <w:t>It has to be a string that matches any of the current projects</w:t>
+              <w:t xml:space="preserve">It </w:t>
+            </w:r>
+            <w:proofErr w:type="gramStart"/>
+            <w:r>
+              <w:rPr>
+                <w:lang w:val="en-US"/>
+              </w:rPr>
+              <w:t>has to</w:t>
+            </w:r>
+            <w:proofErr w:type="gramEnd"/>
+            <w:r>
+              <w:rPr>
+                <w:lang w:val="en-US"/>
+              </w:rPr>
+              <w:t xml:space="preserve"> be a string that matches any of the current projects</w:t>
             </w:r>
           </w:p>
         </w:tc>
@@ -7221,15 +7648,159 @@
               <w:rPr>
                 <w:lang w:val="en-US"/>
               </w:rPr>
-              <w:t>It has to be any of the 6 phases of each project</w:t>
+              <w:t xml:space="preserve">It </w:t>
+            </w:r>
+            <w:proofErr w:type="gramStart"/>
+            <w:r>
+              <w:rPr>
+                <w:lang w:val="en-US"/>
+              </w:rPr>
+              <w:t>has to</w:t>
+            </w:r>
+            <w:proofErr w:type="gramEnd"/>
+            <w:r>
+              <w:rPr>
+                <w:lang w:val="en-US"/>
+              </w:rPr>
+              <w:t xml:space="preserve"> be any of the 6 phases of each project</w:t>
             </w:r>
           </w:p>
         </w:tc>
       </w:tr>
       <w:tr>
         <w:trPr>
-          <w:trHeight w:val="270"/>
-          <w:tblHeader/>
+          <w:trHeight w:val="727"/>
+        </w:trPr>
+        <w:tc>
+          <w:tcPr>
+            <w:tcW w:w="2271" w:type="dxa"/>
+            <w:shd w:val="clear" w:color="auto" w:fill="D9E2F3"/>
+            <w:vAlign w:val="center"/>
+          </w:tcPr>
+          <w:p>
+            <w:pPr>
+              <w:rPr>
+                <w:lang w:val="en-US"/>
+              </w:rPr>
+            </w:pPr>
+            <w:r>
+              <w:rPr>
+                <w:lang w:val="en-US"/>
+              </w:rPr>
+              <w:t>Result or postcondition</w:t>
+            </w:r>
+          </w:p>
+        </w:tc>
+        <w:tc>
+          <w:tcPr>
+            <w:tcW w:w="6813" w:type="dxa"/>
+            <w:gridSpan w:val="3"/>
+            <w:vAlign w:val="center"/>
+          </w:tcPr>
+          <w:p>
+            <w:pPr>
+              <w:rPr>
+                <w:lang w:val="en-US"/>
+              </w:rPr>
+            </w:pPr>
+            <w:r>
+              <w:rPr>
+                <w:lang w:val="en-US"/>
+              </w:rPr>
+              <w:t>The software will first get the project name and the specific phase that he must display information about. After that, the software will display the content of all the capsules regarding a specific phase in a specific project.</w:t>
+            </w:r>
+          </w:p>
+        </w:tc>
+      </w:tr>
+      <w:tr>
+        <w:trPr>
+          <w:trHeight w:val="286"/>
+        </w:trPr>
+        <w:tc>
+          <w:tcPr>
+            <w:tcW w:w="2271" w:type="dxa"/>
+            <w:vMerge w:val="restart"/>
+            <w:shd w:val="clear" w:color="auto" w:fill="D9E2F3"/>
+            <w:vAlign w:val="center"/>
+          </w:tcPr>
+          <w:p>
+            <w:pPr>
+              <w:rPr>
+                <w:lang w:val="en-US"/>
+              </w:rPr>
+            </w:pPr>
+            <w:r>
+              <w:rPr>
+                <w:lang w:val="en-US"/>
+              </w:rPr>
+              <w:t>Outputs</w:t>
+            </w:r>
+          </w:p>
+        </w:tc>
+        <w:tc>
+          <w:tcPr>
+            <w:tcW w:w="2271" w:type="dxa"/>
+            <w:vAlign w:val="center"/>
+          </w:tcPr>
+          <w:p>
+            <w:pPr>
+              <w:jc w:val="center"/>
+              <w:rPr>
+                <w:lang w:val="en-US"/>
+              </w:rPr>
+            </w:pPr>
+            <w:r>
+              <w:rPr>
+                <w:lang w:val="en-US"/>
+              </w:rPr>
+              <w:t>Entry name</w:t>
+            </w:r>
+          </w:p>
+        </w:tc>
+        <w:tc>
+          <w:tcPr>
+            <w:tcW w:w="2271" w:type="dxa"/>
+            <w:vAlign w:val="center"/>
+          </w:tcPr>
+          <w:p>
+            <w:pPr>
+              <w:jc w:val="center"/>
+              <w:rPr>
+                <w:lang w:val="en-US"/>
+              </w:rPr>
+            </w:pPr>
+            <w:r>
+              <w:rPr>
+                <w:lang w:val="en-US"/>
+              </w:rPr>
+              <w:t>Data type</w:t>
+            </w:r>
+          </w:p>
+        </w:tc>
+        <w:tc>
+          <w:tcPr>
+            <w:tcW w:w="2271" w:type="dxa"/>
+            <w:vAlign w:val="center"/>
+          </w:tcPr>
+          <w:p>
+            <w:pPr>
+              <w:jc w:val="center"/>
+              <w:rPr>
+                <w:lang w:val="en-US"/>
+              </w:rPr>
+            </w:pPr>
+            <w:r>
+              <w:rPr>
+                <w:lang w:val="en-US"/>
+              </w:rPr>
+              <w:t>Selection or repetition condition</w:t>
+            </w:r>
+          </w:p>
+        </w:tc>
+      </w:tr>
+      <w:tr>
+        <w:trPr>
+          <w:trHeight w:val="300"/>
         </w:trPr>
         <w:tc>
           <w:tcPr>
@@ -7248,366 +7819,31 @@
                 <w:right w:val="nil"/>
                 <w:between w:val="nil"/>
               </w:pBdr>
-              <w:spacing w:line="276" w:lineRule="auto"/>
-              <w:rPr>
-                <w:lang w:val="en-US"/>
-              </w:rPr>
-            </w:pPr>
-          </w:p>
-        </w:tc>
-        <w:tc>
-          <w:tcPr>
-            <w:tcW w:w="2271" w:type="dxa"/>
-            <w:vAlign w:val="center"/>
-          </w:tcPr>
-          <w:p>
-            <w:pPr>
-              <w:rPr>
-                <w:lang w:val="en-US"/>
-              </w:rPr>
-            </w:pPr>
-          </w:p>
-        </w:tc>
-        <w:tc>
-          <w:tcPr>
-            <w:tcW w:w="2271" w:type="dxa"/>
-            <w:vAlign w:val="center"/>
-          </w:tcPr>
-          <w:p>
-            <w:pPr>
-              <w:rPr>
-                <w:lang w:val="en-US"/>
-              </w:rPr>
-            </w:pPr>
-          </w:p>
-        </w:tc>
-        <w:tc>
-          <w:tcPr>
-            <w:tcW w:w="2271" w:type="dxa"/>
-            <w:vAlign w:val="center"/>
-          </w:tcPr>
-          <w:p>
-            <w:pPr>
-              <w:rPr>
-                <w:lang w:val="en-US"/>
-              </w:rPr>
-            </w:pPr>
-          </w:p>
-        </w:tc>
-      </w:tr>
-      <w:tr>
-        <w:trPr>
-          <w:trHeight w:val="270"/>
-          <w:tblHeader/>
-        </w:trPr>
-        <w:tc>
-          <w:tcPr>
-            <w:tcW w:w="2271" w:type="dxa"/>
-            <w:vMerge/>
-            <w:shd w:val="clear" w:color="auto" w:fill="D9E2F3"/>
-            <w:vAlign w:val="center"/>
-          </w:tcPr>
-          <w:p>
-            <w:pPr>
-              <w:widowControl w:val="0"/>
-              <w:pBdr>
-                <w:top w:val="nil"/>
-                <w:left w:val="nil"/>
-                <w:bottom w:val="nil"/>
-                <w:right w:val="nil"/>
-                <w:between w:val="nil"/>
-              </w:pBdr>
-              <w:spacing w:line="276" w:lineRule="auto"/>
-              <w:rPr>
-                <w:lang w:val="en-US"/>
-              </w:rPr>
-            </w:pPr>
-          </w:p>
-        </w:tc>
-        <w:tc>
-          <w:tcPr>
-            <w:tcW w:w="2271" w:type="dxa"/>
-            <w:vAlign w:val="center"/>
-          </w:tcPr>
-          <w:p>
-            <w:pPr>
-              <w:rPr>
-                <w:lang w:val="en-US"/>
-              </w:rPr>
-            </w:pPr>
-          </w:p>
-        </w:tc>
-        <w:tc>
-          <w:tcPr>
-            <w:tcW w:w="2271" w:type="dxa"/>
-            <w:vAlign w:val="center"/>
-          </w:tcPr>
-          <w:p>
-            <w:pPr>
-              <w:rPr>
-                <w:lang w:val="en-US"/>
-              </w:rPr>
-            </w:pPr>
-          </w:p>
-        </w:tc>
-        <w:tc>
-          <w:tcPr>
-            <w:tcW w:w="2271" w:type="dxa"/>
-            <w:vAlign w:val="center"/>
-          </w:tcPr>
-          <w:p>
-            <w:pPr>
-              <w:rPr>
-                <w:lang w:val="en-US"/>
-              </w:rPr>
-            </w:pPr>
-          </w:p>
-        </w:tc>
-      </w:tr>
-      <w:tr>
-        <w:trPr>
-          <w:trHeight w:val="270"/>
-          <w:tblHeader/>
-        </w:trPr>
-        <w:tc>
-          <w:tcPr>
-            <w:tcW w:w="2271" w:type="dxa"/>
-            <w:vMerge/>
-            <w:shd w:val="clear" w:color="auto" w:fill="D9E2F3"/>
-            <w:vAlign w:val="center"/>
-          </w:tcPr>
-          <w:p>
-            <w:pPr>
-              <w:widowControl w:val="0"/>
-              <w:pBdr>
-                <w:top w:val="nil"/>
-                <w:left w:val="nil"/>
-                <w:bottom w:val="nil"/>
-                <w:right w:val="nil"/>
-                <w:between w:val="nil"/>
-              </w:pBdr>
-              <w:spacing w:line="276" w:lineRule="auto"/>
-              <w:rPr>
-                <w:lang w:val="en-US"/>
-              </w:rPr>
-            </w:pPr>
-          </w:p>
-        </w:tc>
-        <w:tc>
-          <w:tcPr>
-            <w:tcW w:w="2271" w:type="dxa"/>
-            <w:vAlign w:val="center"/>
-          </w:tcPr>
-          <w:p>
-            <w:pPr>
-              <w:rPr>
-                <w:lang w:val="en-US"/>
-              </w:rPr>
-            </w:pPr>
-          </w:p>
-        </w:tc>
-        <w:tc>
-          <w:tcPr>
-            <w:tcW w:w="2271" w:type="dxa"/>
-            <w:vAlign w:val="center"/>
-          </w:tcPr>
-          <w:p>
-            <w:pPr>
-              <w:rPr>
-                <w:lang w:val="en-US"/>
-              </w:rPr>
-            </w:pPr>
-          </w:p>
-        </w:tc>
-        <w:tc>
-          <w:tcPr>
-            <w:tcW w:w="2271" w:type="dxa"/>
-            <w:vAlign w:val="center"/>
-          </w:tcPr>
-          <w:p>
-            <w:pPr>
-              <w:rPr>
-                <w:lang w:val="en-US"/>
-              </w:rPr>
-            </w:pPr>
-          </w:p>
-        </w:tc>
-      </w:tr>
-      <w:tr>
-        <w:trPr>
-          <w:trHeight w:val="727"/>
-        </w:trPr>
-        <w:tc>
-          <w:tcPr>
-            <w:tcW w:w="2271" w:type="dxa"/>
-            <w:shd w:val="clear" w:color="auto" w:fill="D9E2F3"/>
-            <w:vAlign w:val="center"/>
-          </w:tcPr>
-          <w:p>
-            <w:pPr>
-              <w:rPr>
-                <w:lang w:val="en-US"/>
-              </w:rPr>
-            </w:pPr>
-            <w:r>
-              <w:rPr>
-                <w:lang w:val="en-US"/>
-              </w:rPr>
-              <w:t>Result or postcondition</w:t>
-            </w:r>
-          </w:p>
-        </w:tc>
-        <w:tc>
-          <w:tcPr>
-            <w:tcW w:w="6813" w:type="dxa"/>
-            <w:gridSpan w:val="3"/>
-            <w:vAlign w:val="center"/>
-          </w:tcPr>
-          <w:p>
-            <w:pPr>
-              <w:rPr>
-                <w:lang w:val="en-US"/>
-              </w:rPr>
-            </w:pPr>
-            <w:r>
-              <w:rPr>
-                <w:lang w:val="en-US"/>
-              </w:rPr>
-              <w:t>The software will first get the project name and the specific phase that he must display information about. After that, the software will display all the content of all the capsules regarding a specific phase in a specific project.</w:t>
-            </w:r>
-          </w:p>
-        </w:tc>
-      </w:tr>
-      <w:tr>
-        <w:trPr>
-          <w:trHeight w:val="286"/>
-        </w:trPr>
-        <w:tc>
-          <w:tcPr>
-            <w:tcW w:w="2271" w:type="dxa"/>
-            <w:vMerge w:val="restart"/>
-            <w:shd w:val="clear" w:color="auto" w:fill="D9E2F3"/>
-            <w:vAlign w:val="center"/>
-          </w:tcPr>
-          <w:p>
-            <w:pPr>
-              <w:rPr>
-                <w:lang w:val="en-US"/>
-              </w:rPr>
-            </w:pPr>
-            <w:r>
-              <w:rPr>
-                <w:lang w:val="en-US"/>
-              </w:rPr>
-              <w:t>Outputs</w:t>
-            </w:r>
-          </w:p>
-        </w:tc>
-        <w:tc>
-          <w:tcPr>
-            <w:tcW w:w="2271" w:type="dxa"/>
-            <w:vAlign w:val="center"/>
-          </w:tcPr>
-          <w:p>
-            <w:pPr>
-              <w:jc w:val="center"/>
-              <w:rPr>
-                <w:lang w:val="en-US"/>
-              </w:rPr>
-            </w:pPr>
-            <w:r>
-              <w:rPr>
-                <w:lang w:val="en-US"/>
-              </w:rPr>
-              <w:t>Entry name</w:t>
-            </w:r>
-          </w:p>
-        </w:tc>
-        <w:tc>
-          <w:tcPr>
-            <w:tcW w:w="2271" w:type="dxa"/>
-            <w:vAlign w:val="center"/>
-          </w:tcPr>
-          <w:p>
-            <w:pPr>
-              <w:jc w:val="center"/>
-              <w:rPr>
-                <w:lang w:val="en-US"/>
-              </w:rPr>
-            </w:pPr>
-            <w:r>
-              <w:rPr>
-                <w:lang w:val="en-US"/>
-              </w:rPr>
-              <w:t>Data type</w:t>
-            </w:r>
-          </w:p>
-        </w:tc>
-        <w:tc>
-          <w:tcPr>
-            <w:tcW w:w="2271" w:type="dxa"/>
-            <w:vAlign w:val="center"/>
-          </w:tcPr>
-          <w:p>
-            <w:pPr>
-              <w:jc w:val="center"/>
-              <w:rPr>
-                <w:lang w:val="en-US"/>
-              </w:rPr>
-            </w:pPr>
-            <w:r>
-              <w:rPr>
-                <w:lang w:val="en-US"/>
-              </w:rPr>
-              <w:t>Selection or repetition condition</w:t>
-            </w:r>
-          </w:p>
-        </w:tc>
-      </w:tr>
-      <w:tr>
-        <w:trPr>
-          <w:trHeight w:val="300"/>
-        </w:trPr>
-        <w:tc>
-          <w:tcPr>
-            <w:tcW w:w="2271" w:type="dxa"/>
-            <w:vMerge/>
-            <w:shd w:val="clear" w:color="auto" w:fill="D9E2F3"/>
-            <w:vAlign w:val="center"/>
-          </w:tcPr>
-          <w:p>
-            <w:pPr>
-              <w:widowControl w:val="0"/>
-              <w:pBdr>
-                <w:top w:val="nil"/>
-                <w:left w:val="nil"/>
-                <w:bottom w:val="nil"/>
-                <w:right w:val="nil"/>
-                <w:between w:val="nil"/>
-              </w:pBdr>
-              <w:rPr>
-                <w:lang w:val="en-US"/>
-              </w:rPr>
-            </w:pPr>
-          </w:p>
-        </w:tc>
-        <w:tc>
-          <w:tcPr>
-            <w:tcW w:w="2271" w:type="dxa"/>
-            <w:vAlign w:val="center"/>
-          </w:tcPr>
-          <w:p>
-            <w:pPr>
-              <w:rPr>
-                <w:lang w:val="en-US"/>
-              </w:rPr>
-            </w:pPr>
+              <w:rPr>
+                <w:lang w:val="en-US"/>
+              </w:rPr>
+            </w:pPr>
+          </w:p>
+        </w:tc>
+        <w:tc>
+          <w:tcPr>
+            <w:tcW w:w="2271" w:type="dxa"/>
+            <w:vAlign w:val="center"/>
+          </w:tcPr>
+          <w:p>
+            <w:pPr>
+              <w:rPr>
+                <w:lang w:val="en-US"/>
+              </w:rPr>
+            </w:pPr>
+            <w:proofErr w:type="spellStart"/>
             <w:r>
               <w:rPr>
                 <w:lang w:val="en-US"/>
               </w:rPr>
               <w:t>learningsList</w:t>
             </w:r>
+            <w:proofErr w:type="spellEnd"/>
           </w:p>
         </w:tc>
         <w:tc>
@@ -8004,7 +8240,21 @@
               <w:rPr>
                 <w:lang w:val="en-US"/>
               </w:rPr>
-              <w:t>When this option is selected on the menu, the software will go and look from all the projects which is the project that has the most amount of capsules registered without regarding each induvial phase.</w:t>
+              <w:t xml:space="preserve">When this option is selected on the menu, the software will go and look from all the projects which is the project that has the most </w:t>
+            </w:r>
+            <w:proofErr w:type="gramStart"/>
+            <w:r>
+              <w:rPr>
+                <w:lang w:val="en-US"/>
+              </w:rPr>
+              <w:t>amount</w:t>
+            </w:r>
+            <w:proofErr w:type="gramEnd"/>
+            <w:r>
+              <w:rPr>
+                <w:lang w:val="en-US"/>
+              </w:rPr>
+              <w:t xml:space="preserve"> of capsules registered without regarding each induvial phase.</w:t>
             </w:r>
           </w:p>
         </w:tc>
@@ -8133,12 +8383,14 @@
                 <w:lang w:val="en-US"/>
               </w:rPr>
             </w:pPr>
+            <w:proofErr w:type="spellStart"/>
             <w:r>
               <w:rPr>
                 <w:lang w:val="en-US"/>
               </w:rPr>
               <w:t>projectName</w:t>
             </w:r>
+            <w:proofErr w:type="spellEnd"/>
           </w:p>
         </w:tc>
         <w:tc>
@@ -8175,7 +8427,21 @@
               <w:rPr>
                 <w:lang w:val="en-US"/>
               </w:rPr>
-              <w:t>It will be the project with the most amount of capsules registered.</w:t>
+              <w:t xml:space="preserve">It will be the project with the most </w:t>
+            </w:r>
+            <w:proofErr w:type="gramStart"/>
+            <w:r>
+              <w:rPr>
+                <w:lang w:val="en-US"/>
+              </w:rPr>
+              <w:t>amount</w:t>
+            </w:r>
+            <w:proofErr w:type="gramEnd"/>
+            <w:r>
+              <w:rPr>
+                <w:lang w:val="en-US"/>
+              </w:rPr>
+              <w:t xml:space="preserve"> of capsules registered.</w:t>
             </w:r>
           </w:p>
         </w:tc>
@@ -8298,6 +8564,7 @@
               <w:rPr>
                 <w:lang w:val="en-US"/>
               </w:rPr>
+              <w:lastRenderedPageBreak/>
               <w:t>Name or identifier</w:t>
             </w:r>
           </w:p>
@@ -8383,7 +8650,21 @@
               <w:rPr>
                 <w:lang w:val="en-US"/>
               </w:rPr>
-              <w:t xml:space="preserve">The software has to be able to receive the name of the partner or employee and display if it has </w:t>
+              <w:t xml:space="preserve">The software </w:t>
+            </w:r>
+            <w:proofErr w:type="gramStart"/>
+            <w:r>
+              <w:rPr>
+                <w:lang w:val="en-US"/>
+              </w:rPr>
+              <w:t>has to</w:t>
+            </w:r>
+            <w:proofErr w:type="gramEnd"/>
+            <w:r>
+              <w:rPr>
+                <w:lang w:val="en-US"/>
+              </w:rPr>
+              <w:t xml:space="preserve"> be able to receive the name of the partner or employee and display if it has </w:t>
             </w:r>
             <w:r>
               <w:rPr>
@@ -8527,12 +8808,14 @@
                 <w:lang w:val="en-US"/>
               </w:rPr>
             </w:pPr>
+            <w:proofErr w:type="spellStart"/>
             <w:r>
               <w:rPr>
                 <w:lang w:val="en-US"/>
               </w:rPr>
               <w:t>employeeName</w:t>
             </w:r>
+            <w:proofErr w:type="spellEnd"/>
           </w:p>
         </w:tc>
         <w:tc>
@@ -8569,7 +8852,21 @@
               <w:rPr>
                 <w:lang w:val="en-US"/>
               </w:rPr>
-              <w:t xml:space="preserve">It has to be an employee in the company </w:t>
+              <w:t xml:space="preserve">It </w:t>
+            </w:r>
+            <w:proofErr w:type="gramStart"/>
+            <w:r>
+              <w:rPr>
+                <w:lang w:val="en-US"/>
+              </w:rPr>
+              <w:t>has to</w:t>
+            </w:r>
+            <w:proofErr w:type="gramEnd"/>
+            <w:r>
+              <w:rPr>
+                <w:lang w:val="en-US"/>
+              </w:rPr>
+              <w:t xml:space="preserve"> be an employee in the company </w:t>
             </w:r>
             <w:r>
               <w:rPr>
@@ -8632,7 +8929,21 @@
               <w:rPr>
                 <w:lang w:val="en-US"/>
               </w:rPr>
-              <w:t>name of the employee and validate the information. If the name exists in the database it will display all the capsules that the employee has written. If not, it will display an error message.</w:t>
+              <w:t xml:space="preserve">name of the employee and validate the information. If the name exists in the </w:t>
+            </w:r>
+            <w:proofErr w:type="gramStart"/>
+            <w:r>
+              <w:rPr>
+                <w:lang w:val="en-US"/>
+              </w:rPr>
+              <w:t>database</w:t>
+            </w:r>
+            <w:proofErr w:type="gramEnd"/>
+            <w:r>
+              <w:rPr>
+                <w:lang w:val="en-US"/>
+              </w:rPr>
+              <w:t xml:space="preserve"> it will display all the capsules that the employee has written. If not, it will display an error message.</w:t>
             </w:r>
           </w:p>
         </w:tc>
@@ -8846,12 +9157,14 @@
                 <w:lang w:val="en-US"/>
               </w:rPr>
             </w:pPr>
+            <w:proofErr w:type="spellStart"/>
             <w:r>
               <w:rPr>
                 <w:lang w:val="en-US"/>
               </w:rPr>
               <w:t>capsulesEmployee</w:t>
             </w:r>
+            <w:proofErr w:type="spellEnd"/>
           </w:p>
         </w:tc>
         <w:tc>
@@ -9029,7 +9342,21 @@
               <w:rPr>
                 <w:lang w:val="en-US"/>
               </w:rPr>
-              <w:t xml:space="preserve">The software has to be able to show the user the situations and learnings related </w:t>
+              <w:t xml:space="preserve">The software </w:t>
+            </w:r>
+            <w:proofErr w:type="gramStart"/>
+            <w:r>
+              <w:rPr>
+                <w:lang w:val="en-US"/>
+              </w:rPr>
+              <w:t>has to</w:t>
+            </w:r>
+            <w:proofErr w:type="gramEnd"/>
+            <w:r>
+              <w:rPr>
+                <w:lang w:val="en-US"/>
+              </w:rPr>
+              <w:t xml:space="preserve"> be able to show the user the situations and learnings related </w:t>
             </w:r>
             <w:r>
               <w:rPr>
@@ -9233,7 +9560,21 @@
               <w:rPr>
                 <w:lang w:val="en-US"/>
               </w:rPr>
-              <w:t>It has to be a word in any of the capsule’s learnings.</w:t>
+              <w:t xml:space="preserve">It </w:t>
+            </w:r>
+            <w:proofErr w:type="gramStart"/>
+            <w:r>
+              <w:rPr>
+                <w:lang w:val="en-US"/>
+              </w:rPr>
+              <w:t>has to</w:t>
+            </w:r>
+            <w:proofErr w:type="gramEnd"/>
+            <w:r>
+              <w:rPr>
+                <w:lang w:val="en-US"/>
+              </w:rPr>
+              <w:t xml:space="preserve"> be a word in any of the capsule’s learnings.</w:t>
             </w:r>
           </w:p>
         </w:tc>
@@ -9278,7 +9619,53 @@
               <w:rPr>
                 <w:lang w:val="en-US"/>
               </w:rPr>
-              <w:t>The user will input keywords or text and the software has to show the user all the information related to that text or keyword. If there is not match in the database the software will show an error message</w:t>
+              <w:t xml:space="preserve">The user will input keywords or text and the software </w:t>
+            </w:r>
+            <w:proofErr w:type="gramStart"/>
+            <w:r>
+              <w:rPr>
+                <w:lang w:val="en-US"/>
+              </w:rPr>
+              <w:t>has to</w:t>
+            </w:r>
+            <w:proofErr w:type="gramEnd"/>
+            <w:r>
+              <w:rPr>
+                <w:lang w:val="en-US"/>
+              </w:rPr>
+              <w:t xml:space="preserve"> show the user all the information related to that text or keyword. If there is </w:t>
+            </w:r>
+            <w:r>
+              <w:rPr>
+                <w:lang w:val="en-US"/>
+              </w:rPr>
+              <w:t>no</w:t>
+            </w:r>
+            <w:r>
+              <w:rPr>
+                <w:lang w:val="en-US"/>
+              </w:rPr>
+              <w:t xml:space="preserve"> match in the </w:t>
+            </w:r>
+            <w:proofErr w:type="gramStart"/>
+            <w:r>
+              <w:rPr>
+                <w:lang w:val="en-US"/>
+              </w:rPr>
+              <w:t>database</w:t>
+            </w:r>
+            <w:proofErr w:type="gramEnd"/>
+            <w:r>
+              <w:rPr>
+                <w:lang w:val="en-US"/>
+              </w:rPr>
+              <w:t xml:space="preserve"> the software will show an error message</w:t>
+            </w:r>
+            <w:r>
+              <w:rPr>
+                <w:lang w:val="en-US"/>
+              </w:rPr>
+              <w:t xml:space="preserve">. The information must have been approved and published to be shown. </w:t>
             </w:r>
           </w:p>
         </w:tc>
@@ -9492,12 +9879,14 @@
                 <w:lang w:val="en-US"/>
               </w:rPr>
             </w:pPr>
+            <w:proofErr w:type="spellStart"/>
             <w:r>
               <w:rPr>
                 <w:lang w:val="en-US"/>
               </w:rPr>
               <w:t>errorMesagge</w:t>
             </w:r>
+            <w:proofErr w:type="spellEnd"/>
           </w:p>
         </w:tc>
         <w:tc>

</xml_diff>